<commit_message>
update query string part
</commit_message>
<xml_diff>
--- a/documentation/Element Quiz Documentation.docx
+++ b/documentation/Element Quiz Documentation.docx
@@ -223,7 +223,7 @@
           </mc:Choice>
           <mc:Fallback>
             <w:pict>
-              <v:oval w14:anchorId="0D0EB6DE" id="Oval 2" o:spid="_x0000_s1026" style="position:absolute;margin-left:1.65pt;margin-top:162.25pt;width:36pt;height:14.05pt;z-index:251659264;visibility:visible;mso-wrap-style:square;mso-width-percent:0;mso-height-percent:0;mso-wrap-distance-left:9pt;mso-wrap-distance-top:0;mso-wrap-distance-right:9pt;mso-wrap-distance-bottom:0;mso-position-horizontal:absolute;mso-position-horizontal-relative:text;mso-position-vertical:absolute;mso-position-vertical-relative:text;mso-width-percent:0;mso-height-percent:0;mso-width-relative:margin;mso-height-relative:margin;v-text-anchor:middle" o:gfxdata="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" filled="f" strokecolor="red" strokeweight="1pt">
+              <v:oval w14:anchorId="641F17A2" id="Oval 2" o:spid="_x0000_s1026" style="position:absolute;margin-left:1.65pt;margin-top:162.25pt;width:36pt;height:14.05pt;z-index:251659264;visibility:visible;mso-wrap-style:square;mso-width-percent:0;mso-height-percent:0;mso-wrap-distance-left:9pt;mso-wrap-distance-top:0;mso-wrap-distance-right:9pt;mso-wrap-distance-bottom:0;mso-position-horizontal:absolute;mso-position-horizontal-relative:text;mso-position-vertical:absolute;mso-position-vertical-relative:text;mso-width-percent:0;mso-height-percent:0;mso-width-relative:margin;mso-height-relative:margin;v-text-anchor:middle" o:gfxdata="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" filled="f" strokecolor="red" strokeweight="1pt">
                 <v:stroke joinstyle="miter"/>
               </v:oval>
             </w:pict>
@@ -431,7 +431,26 @@
           <w:sz w:val="18"/>
           <w:lang w:eastAsia="en-CA"/>
         </w:rPr>
-        <w:t>“report-conservative.html?form/client-name=Test%20Name&amp;form/address1=100%20King%20St&amp;form/address2=&amp;form/address3=&amp;form/advisor-name=Test%20Advisor&amp;form/firm-name=Test%20Corp&amp;form/phone=647-100-1000&amp;form/date=2017-11-30&amp;form/class-name=Non-Corporate”</w:t>
+        <w:t>“report-conservative.html?</w:t>
+      </w:r>
+      <w:r>
+        <w:rPr>
+          <w:i/>
+          <w:noProof/>
+          <w:sz w:val="18"/>
+          <w:highlight w:val="yellow"/>
+          <w:lang w:eastAsia="en-CA"/>
+        </w:rPr>
+        <w:t>form/client-name=Test%20Name&amp;form/address1=100%20King%20St&amp;form/address2=&amp;form/address3=&amp;form/advisor-name=Test%20Advisor&amp;form/firm-name=Test%20Corp&amp;form/phone=647-100-1000&amp;form/date=2017-11-30&amp;form/class-name=Non-Corporate</w:t>
+      </w:r>
+      <w:r>
+        <w:rPr>
+          <w:i/>
+          <w:noProof/>
+          <w:sz w:val="18"/>
+          <w:lang w:eastAsia="en-CA"/>
+        </w:rPr>
+        <w:t>”</w:t>
       </w:r>
     </w:p>
     <w:p>
@@ -557,7 +576,7 @@
                   <pic:spPr>
                     <a:xfrm>
                       <a:off x="0" y="0"/>
-                      <a:ext cx="1820071" cy="1780627"/>
+                      <a:ext cx="1781503" cy="1742895"/>
                     </a:xfrm>
                     <a:prstGeom prst="rect">
                       <a:avLst/>
@@ -688,7 +707,7 @@
           </mc:Choice>
           <mc:Fallback>
             <w:pict>
-              <v:oval w14:anchorId="04DCAB58" id="Oval 9" o:spid="_x0000_s1026" style="position:absolute;margin-left:400.15pt;margin-top:4.25pt;width:48.4pt;height:20.7pt;z-index:251661312;visibility:visible;mso-wrap-style:square;mso-width-percent:0;mso-height-percent:0;mso-wrap-distance-left:9pt;mso-wrap-distance-top:0;mso-wrap-distance-right:9pt;mso-wrap-distance-bottom:0;mso-position-horizontal:absolute;mso-position-horizontal-relative:text;mso-position-vertical:absolute;mso-position-vertical-relative:text;mso-width-percent:0;mso-height-percent:0;mso-width-relative:margin;mso-height-relative:margin;v-text-anchor:middle" o:gfxdata="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" filled="f" strokecolor="red" strokeweight="1pt">
+              <v:oval w14:anchorId="4361150C" id="Oval 9" o:spid="_x0000_s1026" style="position:absolute;margin-left:400.15pt;margin-top:4.25pt;width:48.4pt;height:20.7pt;z-index:251661312;visibility:visible;mso-wrap-style:square;mso-width-percent:0;mso-height-percent:0;mso-wrap-distance-left:9pt;mso-wrap-distance-top:0;mso-wrap-distance-right:9pt;mso-wrap-distance-bottom:0;mso-position-horizontal:absolute;mso-position-horizontal-relative:text;mso-position-vertical:absolute;mso-position-vertical-relative:text;mso-width-percent:0;mso-height-percent:0;mso-width-relative:margin;mso-height-relative:margin;v-text-anchor:middle" o:gfxdata="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" filled="f" strokecolor="red" strokeweight="1pt">
                 <v:stroke joinstyle="miter"/>
               </v:oval>
             </w:pict>
@@ -770,13 +789,17 @@
     <w:p>
       <w:pPr>
         <w:rPr>
-          <w:noProof/>
-          <w:lang w:eastAsia="en-CA"/>
-        </w:rPr>
-      </w:pPr>
-      <w:r>
-        <w:rPr>
-          <w:noProof/>
+          <w:b/>
+          <w:noProof/>
+          <w:sz w:val="24"/>
+          <w:lang w:eastAsia="en-CA"/>
+        </w:rPr>
+      </w:pPr>
+      <w:r>
+        <w:rPr>
+          <w:b/>
+          <w:noProof/>
+          <w:sz w:val="24"/>
           <w:lang w:eastAsia="en-CA"/>
         </w:rPr>
         <w:lastRenderedPageBreak/>
@@ -940,6 +963,21 @@
           <w:noProof/>
           <w:lang w:eastAsia="en-CA"/>
         </w:rPr>
+        <w:t>(main/sliding.html)</w:t>
+      </w:r>
+    </w:p>
+    <w:p>
+      <w:pPr>
+        <w:rPr>
+          <w:noProof/>
+          <w:lang w:eastAsia="en-CA"/>
+        </w:rPr>
+      </w:pPr>
+      <w:r>
+        <w:rPr>
+          <w:noProof/>
+          <w:lang w:eastAsia="en-CA"/>
+        </w:rPr>
         <w:t>&lt;form&gt; tag works with &lt;input&gt; tag to create a HTML form for user input. Notice that there is a “type” attribute in the &lt;input&gt; tag. This attribute specify the type of &lt;input&gt; element to display. In this piece of code</w:t>
       </w:r>
       <w:r>
@@ -1041,6 +1079,7 @@
           <w:noProof/>
           <w:lang w:eastAsia="en-CA"/>
         </w:rPr>
+        <w:lastRenderedPageBreak/>
         <w:drawing>
           <wp:inline distT="0" distB="0" distL="0" distR="0" wp14:anchorId="572A1579" wp14:editId="3CF4BBDE">
             <wp:extent cx="1408386" cy="352097"/>
@@ -1090,7 +1129,6 @@
           <w:noProof/>
           <w:lang w:eastAsia="en-CA"/>
         </w:rPr>
-        <w:lastRenderedPageBreak/>
         <w:t xml:space="preserve">By default, </w:t>
       </w:r>
       <w:r>
@@ -1287,6 +1325,21 @@
           <w:noProof/>
           <w:lang w:eastAsia="en-CA"/>
         </w:rPr>
+        <w:t>(main/function.js)</w:t>
+      </w:r>
+    </w:p>
+    <w:p>
+      <w:pPr>
+        <w:rPr>
+          <w:noProof/>
+          <w:lang w:eastAsia="en-CA"/>
+        </w:rPr>
+      </w:pPr>
+      <w:r>
+        <w:rPr>
+          <w:noProof/>
+          <w:lang w:eastAsia="en-CA"/>
+        </w:rPr>
         <w:t>All the user’s input is collected by “</w:t>
       </w:r>
       <w:r>
@@ -1366,17 +1419,1339 @@
           <w:noProof/>
           <w:lang w:eastAsia="en-CA"/>
         </w:rPr>
-        <w:t>The data is collected, now they need to be parsed into a query string in order to be send to report page</w:t>
+        <w:t>The data is collected, now they need to be parsed into</w:t>
+      </w:r>
+      <w:r>
+        <w:rPr>
+          <w:noProof/>
+          <w:lang w:eastAsia="en-CA"/>
+        </w:rPr>
+        <w:t xml:space="preserve"> query string in order to transfer to another page without backend script. </w:t>
+      </w:r>
+    </w:p>
+    <w:p>
+      <w:pPr>
+        <w:rPr>
+          <w:noProof/>
+          <w:lang w:eastAsia="en-CA"/>
+        </w:rPr>
+      </w:pPr>
+      <w:r>
+        <w:rPr>
+          <w:noProof/>
+          <w:lang w:eastAsia="en-CA"/>
+        </w:rPr>
+        <w:br w:type="page"/>
+      </w:r>
+    </w:p>
+    <w:p>
+      <w:pPr>
+        <w:rPr>
+          <w:b/>
+          <w:noProof/>
+          <w:sz w:val="24"/>
+          <w:lang w:eastAsia="en-CA"/>
+        </w:rPr>
+      </w:pPr>
+      <w:r>
+        <w:rPr>
+          <w:b/>
+          <w:noProof/>
+          <w:sz w:val="24"/>
+          <w:lang w:eastAsia="en-CA"/>
+        </w:rPr>
+        <w:lastRenderedPageBreak/>
+        <w:t>Section 1.3 Query String and Data Passing between Sites</w:t>
+      </w:r>
+    </w:p>
+    <w:p>
+      <w:pPr>
+        <w:rPr>
+          <w:b/>
+          <w:noProof/>
+          <w:sz w:val="24"/>
+          <w:lang w:eastAsia="en-CA"/>
+        </w:rPr>
+      </w:pPr>
+      <w:r>
+        <w:rPr>
+          <w:b/>
+          <w:noProof/>
+          <w:sz w:val="24"/>
+          <w:lang w:eastAsia="en-CA"/>
+        </w:rPr>
+        <w:t>URL Creation</w:t>
+      </w:r>
+    </w:p>
+    <w:p>
+      <w:pPr>
+        <w:rPr>
+          <w:noProof/>
+          <w:lang w:eastAsia="en-CA"/>
+        </w:rPr>
+      </w:pPr>
+      <w:r>
+        <w:rPr>
+          <w:noProof/>
+          <w:lang w:eastAsia="en-CA"/>
+        </w:rPr>
+        <w:t>S</w:t>
+      </w:r>
+      <w:r>
+        <w:rPr>
+          <w:noProof/>
+          <w:lang w:eastAsia="en-CA"/>
+        </w:rPr>
+        <w:t>ince this quiz app is designed to use frontend tech only, we cannot u</w:t>
+      </w:r>
+      <w:r>
+        <w:rPr>
+          <w:noProof/>
+          <w:lang w:eastAsia="en-CA"/>
+        </w:rPr>
+        <w:t xml:space="preserve">se backend language such as PHP </w:t>
+      </w:r>
+      <w:r>
+        <w:rPr>
+          <w:noProof/>
+          <w:lang w:eastAsia="en-CA"/>
+        </w:rPr>
+        <w:t>to pass data between two sites</w:t>
+      </w:r>
+      <w:r>
+        <w:rPr>
+          <w:noProof/>
+          <w:lang w:eastAsia="en-CA"/>
+        </w:rPr>
+        <w:t>. Query string is used here.</w:t>
+      </w:r>
+    </w:p>
+    <w:p>
+      <w:pPr>
+        <w:rPr>
+          <w:noProof/>
+          <w:lang w:eastAsia="en-CA"/>
+        </w:rPr>
+      </w:pPr>
+      <w:r>
+        <w:rPr>
+          <w:noProof/>
+          <w:lang w:eastAsia="en-CA"/>
+        </w:rPr>
+        <w:t>Query string is the part of URL which containing data</w:t>
+      </w:r>
+      <w:r>
+        <w:rPr>
+          <w:noProof/>
+          <w:lang w:eastAsia="en-CA"/>
+        </w:rPr>
+        <w:t xml:space="preserve"> that does not belong to hierarchical path structure</w:t>
+      </w:r>
+      <w:r>
+        <w:rPr>
+          <w:noProof/>
+          <w:lang w:eastAsia="en-CA"/>
+        </w:rPr>
+        <w:t>.</w:t>
+      </w:r>
+    </w:p>
+    <w:p>
+      <w:pPr>
+        <w:rPr>
+          <w:noProof/>
+          <w:lang w:eastAsia="en-CA"/>
+        </w:rPr>
+      </w:pPr>
+      <w:r>
+        <w:rPr>
+          <w:noProof/>
+          <w:lang w:eastAsia="en-CA"/>
+        </w:rPr>
+        <w:t>Example:</w:t>
+      </w:r>
+    </w:p>
+    <w:p>
+      <w:pPr>
+        <w:rPr>
+          <w:noProof/>
+          <w:sz w:val="20"/>
+          <w:lang w:eastAsia="en-CA"/>
+        </w:rPr>
+      </w:pPr>
+      <w:r>
+        <w:rPr>
+          <w:noProof/>
+          <w:color w:val="1F4E79" w:themeColor="accent1" w:themeShade="80"/>
+          <w:sz w:val="20"/>
+          <w:lang w:eastAsia="en-CA"/>
+        </w:rPr>
+        <w:t>/ElementsQuiz/report-page-yield/report-yield.html</w:t>
+      </w:r>
+      <w:r>
+        <w:rPr>
+          <w:noProof/>
+          <w:sz w:val="20"/>
+          <w:lang w:eastAsia="en-CA"/>
+        </w:rPr>
+        <w:t>?</w:t>
+      </w:r>
+      <w:r>
+        <w:rPr>
+          <w:noProof/>
+          <w:color w:val="538135" w:themeColor="accent6" w:themeShade="BF"/>
+          <w:sz w:val="20"/>
+          <w:lang w:eastAsia="en-CA"/>
+        </w:rPr>
+        <w:t>form/client-name=query%20string%201</w:t>
+      </w:r>
+    </w:p>
+    <w:p>
+      <w:pPr>
+        <w:rPr>
+          <w:noProof/>
+          <w:color w:val="538135" w:themeColor="accent6" w:themeShade="BF"/>
+          <w:lang w:eastAsia="en-CA"/>
+        </w:rPr>
+      </w:pPr>
+      <w:r>
+        <w:rPr>
+          <w:noProof/>
+          <w:color w:val="1F4E79" w:themeColor="accent1" w:themeShade="80"/>
+          <w:lang w:eastAsia="en-CA"/>
+        </w:rPr>
+        <w:t>hierarchical path</w:t>
+      </w:r>
+      <w:r>
+        <w:rPr>
+          <w:noProof/>
+          <w:color w:val="1F4E79" w:themeColor="accent1" w:themeShade="80"/>
+          <w:lang w:eastAsia="en-CA"/>
+        </w:rPr>
+        <w:t xml:space="preserve">                                                        </w:t>
+      </w:r>
+      <w:r>
+        <w:rPr>
+          <w:noProof/>
+          <w:color w:val="538135" w:themeColor="accent6" w:themeShade="BF"/>
+          <w:lang w:eastAsia="en-CA"/>
+        </w:rPr>
+        <w:t>data name and its value</w:t>
+      </w:r>
+    </w:p>
+    <w:p>
+      <w:pPr>
+        <w:rPr>
+          <w:noProof/>
+          <w:lang w:eastAsia="en-CA"/>
+        </w:rPr>
+      </w:pPr>
+      <w:r>
+        <w:rPr>
+          <w:noProof/>
+          <w:lang w:eastAsia="en-CA"/>
+        </w:rPr>
+        <w:t>It is easy to generate query string: just use string append. Here is the code:</w:t>
+      </w:r>
+    </w:p>
+    <w:p>
+      <w:pPr>
+        <w:rPr>
+          <w:noProof/>
+          <w:lang w:eastAsia="en-CA"/>
+        </w:rPr>
+      </w:pPr>
+      <w:r>
+        <w:rPr>
+          <w:noProof/>
+          <w:lang w:eastAsia="en-CA"/>
+        </w:rPr>
+        <w:drawing>
+          <wp:inline distT="0" distB="0" distL="0" distR="0" wp14:anchorId="50563AEA" wp14:editId="1B0AA02E">
+            <wp:extent cx="3536731" cy="1325429"/>
+            <wp:effectExtent l="0" t="0" r="6985" b="8255"/>
+            <wp:docPr id="18" name="Picture 18"/>
+            <wp:cNvGraphicFramePr>
+              <a:graphicFrameLocks xmlns:a="http://schemas.openxmlformats.org/drawingml/2006/main" noChangeAspect="1"/>
+            </wp:cNvGraphicFramePr>
+            <a:graphic xmlns:a="http://schemas.openxmlformats.org/drawingml/2006/main">
+              <a:graphicData uri="http://schemas.openxmlformats.org/drawingml/2006/picture">
+                <pic:pic xmlns:pic="http://schemas.openxmlformats.org/drawingml/2006/picture">
+                  <pic:nvPicPr>
+                    <pic:cNvPr id="1" name=""/>
+                    <pic:cNvPicPr/>
+                  </pic:nvPicPr>
+                  <pic:blipFill>
+                    <a:blip r:embed="rId15"/>
+                    <a:stretch>
+                      <a:fillRect/>
+                    </a:stretch>
+                  </pic:blipFill>
+                  <pic:spPr>
+                    <a:xfrm>
+                      <a:off x="0" y="0"/>
+                      <a:ext cx="3556837" cy="1332964"/>
+                    </a:xfrm>
+                    <a:prstGeom prst="rect">
+                      <a:avLst/>
+                    </a:prstGeom>
+                  </pic:spPr>
+                </pic:pic>
+              </a:graphicData>
+            </a:graphic>
+          </wp:inline>
+        </w:drawing>
+      </w:r>
+      <w:r>
+        <w:rPr>
+          <w:noProof/>
+          <w:lang w:eastAsia="en-CA"/>
+        </w:rPr>
+        <w:t xml:space="preserve">  (main/function.js)</w:t>
+      </w:r>
+    </w:p>
+    <w:p>
+      <w:pPr>
+        <w:rPr>
+          <w:noProof/>
+          <w:lang w:eastAsia="en-CA"/>
+        </w:rPr>
+      </w:pPr>
+      <w:r>
+        <w:rPr>
+          <w:noProof/>
+          <w:lang w:eastAsia="en-CA"/>
+        </w:rPr>
+        <w:t>Query string is start with “?”</w:t>
+      </w:r>
+      <w:r>
+        <w:rPr>
+          <w:noProof/>
+          <w:lang w:eastAsia="en-CA"/>
+        </w:rPr>
+        <w:t>, following with parameters’ names and values. Each parameter is separated by “&amp;”.</w:t>
+      </w:r>
+    </w:p>
+    <w:p>
+      <w:pPr>
+        <w:rPr>
+          <w:noProof/>
+          <w:lang w:eastAsia="en-CA"/>
+        </w:rPr>
+      </w:pPr>
+      <w:r>
+        <w:rPr>
+          <w:noProof/>
+          <w:lang w:eastAsia="en-CA"/>
+        </w:rPr>
+        <w:t xml:space="preserve">Now, we need to open </w:t>
+      </w:r>
+      <w:r>
+        <w:rPr>
+          <w:noProof/>
+          <w:lang w:eastAsia="en-CA"/>
+        </w:rPr>
+        <w:t>the correct report page (there are five different ones) based on the dropdown selection or user’s quiz result.</w:t>
+      </w:r>
+    </w:p>
+    <w:p>
+      <w:pPr>
+        <w:rPr>
+          <w:noProof/>
+          <w:lang w:eastAsia="en-CA"/>
+        </w:rPr>
+      </w:pPr>
+      <w:r>
+        <w:rPr>
+          <w:noProof/>
+          <w:lang w:eastAsia="en-CA"/>
+        </w:rPr>
+        <w:drawing>
+          <wp:inline distT="0" distB="0" distL="0" distR="0" wp14:anchorId="7FD4CF06" wp14:editId="74637B43">
+            <wp:extent cx="4051738" cy="1193536"/>
+            <wp:effectExtent l="0" t="0" r="6350" b="6985"/>
+            <wp:docPr id="19" name="Picture 19"/>
+            <wp:cNvGraphicFramePr>
+              <a:graphicFrameLocks xmlns:a="http://schemas.openxmlformats.org/drawingml/2006/main" noChangeAspect="1"/>
+            </wp:cNvGraphicFramePr>
+            <a:graphic xmlns:a="http://schemas.openxmlformats.org/drawingml/2006/main">
+              <a:graphicData uri="http://schemas.openxmlformats.org/drawingml/2006/picture">
+                <pic:pic xmlns:pic="http://schemas.openxmlformats.org/drawingml/2006/picture">
+                  <pic:nvPicPr>
+                    <pic:cNvPr id="1" name=""/>
+                    <pic:cNvPicPr/>
+                  </pic:nvPicPr>
+                  <pic:blipFill>
+                    <a:blip r:embed="rId16"/>
+                    <a:stretch>
+                      <a:fillRect/>
+                    </a:stretch>
+                  </pic:blipFill>
+                  <pic:spPr>
+                    <a:xfrm>
+                      <a:off x="0" y="0"/>
+                      <a:ext cx="4103395" cy="1208753"/>
+                    </a:xfrm>
+                    <a:prstGeom prst="rect">
+                      <a:avLst/>
+                    </a:prstGeom>
+                  </pic:spPr>
+                </pic:pic>
+              </a:graphicData>
+            </a:graphic>
+          </wp:inline>
+        </w:drawing>
+      </w:r>
+    </w:p>
+    <w:p>
+      <w:pPr>
+        <w:rPr>
+          <w:noProof/>
+          <w:lang w:eastAsia="en-CA"/>
+        </w:rPr>
+      </w:pPr>
+      <w:r>
+        <w:rPr>
+          <w:noProof/>
+          <w:lang w:eastAsia="en-CA"/>
+        </w:rPr>
+        <w:t>(main/function.js)</w:t>
+      </w:r>
+    </w:p>
+    <w:p>
+      <w:pPr>
+        <w:rPr>
+          <w:noProof/>
+          <w:lang w:eastAsia="en-CA"/>
+        </w:rPr>
+      </w:pPr>
+      <w:r>
+        <w:rPr>
+          <w:noProof/>
+          <w:lang w:eastAsia="en-CA"/>
+        </w:rPr>
+        <w:t>“userOption” is pre-declared variable</w:t>
+      </w:r>
+      <w:r>
+        <w:rPr>
+          <w:noProof/>
+          <w:lang w:eastAsia="en-CA"/>
+        </w:rPr>
+        <w:t xml:space="preserve"> (in the most outer scope)</w:t>
+      </w:r>
+      <w:r>
+        <w:rPr>
+          <w:noProof/>
+          <w:lang w:eastAsia="en-CA"/>
+        </w:rPr>
+        <w:t xml:space="preserve">. </w:t>
+      </w:r>
+      <w:r>
+        <w:rPr>
+          <w:noProof/>
+          <w:lang w:eastAsia="en-CA"/>
+        </w:rPr>
+        <w:t>it will be assigned in “option:selected” selector:</w:t>
+      </w:r>
+    </w:p>
+    <w:p>
+      <w:pPr>
+        <w:rPr>
+          <w:noProof/>
+          <w:lang w:eastAsia="en-CA"/>
+        </w:rPr>
+      </w:pPr>
+      <w:r>
+        <w:rPr>
+          <w:noProof/>
+          <w:lang w:eastAsia="en-CA"/>
+        </w:rPr>
+        <w:drawing>
+          <wp:inline distT="0" distB="0" distL="0" distR="0" wp14:anchorId="45682782" wp14:editId="3DB92377">
+            <wp:extent cx="3568262" cy="1156612"/>
+            <wp:effectExtent l="0" t="0" r="0" b="5715"/>
+            <wp:docPr id="20" name="Picture 20"/>
+            <wp:cNvGraphicFramePr>
+              <a:graphicFrameLocks xmlns:a="http://schemas.openxmlformats.org/drawingml/2006/main" noChangeAspect="1"/>
+            </wp:cNvGraphicFramePr>
+            <a:graphic xmlns:a="http://schemas.openxmlformats.org/drawingml/2006/main">
+              <a:graphicData uri="http://schemas.openxmlformats.org/drawingml/2006/picture">
+                <pic:pic xmlns:pic="http://schemas.openxmlformats.org/drawingml/2006/picture">
+                  <pic:nvPicPr>
+                    <pic:cNvPr id="1" name=""/>
+                    <pic:cNvPicPr/>
+                  </pic:nvPicPr>
+                  <pic:blipFill>
+                    <a:blip r:embed="rId17"/>
+                    <a:stretch>
+                      <a:fillRect/>
+                    </a:stretch>
+                  </pic:blipFill>
+                  <pic:spPr>
+                    <a:xfrm>
+                      <a:off x="0" y="0"/>
+                      <a:ext cx="3724640" cy="1207300"/>
+                    </a:xfrm>
+                    <a:prstGeom prst="rect">
+                      <a:avLst/>
+                    </a:prstGeom>
+                  </pic:spPr>
+                </pic:pic>
+              </a:graphicData>
+            </a:graphic>
+          </wp:inline>
+        </w:drawing>
+      </w:r>
+      <w:r>
+        <w:rPr>
+          <w:noProof/>
+          <w:lang w:eastAsia="en-CA"/>
+        </w:rPr>
+        <w:t xml:space="preserve">   (main/function.js)</w:t>
+      </w:r>
+    </w:p>
+    <w:p>
+      <w:pPr>
+        <w:rPr>
+          <w:noProof/>
+          <w:lang w:eastAsia="en-CA"/>
+        </w:rPr>
+      </w:pPr>
+      <w:r>
+        <w:rPr>
+          <w:noProof/>
+          <w:lang w:eastAsia="en-CA"/>
+        </w:rPr>
+        <w:lastRenderedPageBreak/>
+        <w:t>And</w:t>
+      </w:r>
+      <w:r>
+        <w:rPr>
+          <w:noProof/>
+          <w:lang w:eastAsia="en-CA"/>
+        </w:rPr>
+        <w:t xml:space="preserve"> when creating result slide</w:t>
+      </w:r>
+      <w:r>
+        <w:rPr>
+          <w:noProof/>
+          <w:lang w:eastAsia="en-CA"/>
+        </w:rPr>
+        <w:t>:</w:t>
+      </w:r>
+    </w:p>
+    <w:p>
+      <w:pPr>
+        <w:rPr>
+          <w:noProof/>
+          <w:lang w:eastAsia="en-CA"/>
+        </w:rPr>
+      </w:pPr>
+      <w:r>
+        <w:rPr>
+          <w:noProof/>
+          <w:lang w:eastAsia="en-CA"/>
+        </w:rPr>
+        <w:drawing>
+          <wp:inline distT="0" distB="0" distL="0" distR="0" wp14:anchorId="02EBD59B" wp14:editId="4661DC9B">
+            <wp:extent cx="2228193" cy="2192542"/>
+            <wp:effectExtent l="0" t="0" r="1270" b="0"/>
+            <wp:docPr id="21" name="Picture 21"/>
+            <wp:cNvGraphicFramePr>
+              <a:graphicFrameLocks xmlns:a="http://schemas.openxmlformats.org/drawingml/2006/main" noChangeAspect="1"/>
+            </wp:cNvGraphicFramePr>
+            <a:graphic xmlns:a="http://schemas.openxmlformats.org/drawingml/2006/main">
+              <a:graphicData uri="http://schemas.openxmlformats.org/drawingml/2006/picture">
+                <pic:pic xmlns:pic="http://schemas.openxmlformats.org/drawingml/2006/picture">
+                  <pic:nvPicPr>
+                    <pic:cNvPr id="1" name=""/>
+                    <pic:cNvPicPr/>
+                  </pic:nvPicPr>
+                  <pic:blipFill>
+                    <a:blip r:embed="rId18"/>
+                    <a:stretch>
+                      <a:fillRect/>
+                    </a:stretch>
+                  </pic:blipFill>
+                  <pic:spPr>
+                    <a:xfrm>
+                      <a:off x="0" y="0"/>
+                      <a:ext cx="2236545" cy="2200761"/>
+                    </a:xfrm>
+                    <a:prstGeom prst="rect">
+                      <a:avLst/>
+                    </a:prstGeom>
+                  </pic:spPr>
+                </pic:pic>
+              </a:graphicData>
+            </a:graphic>
+          </wp:inline>
+        </w:drawing>
+      </w:r>
+      <w:r>
+        <w:rPr>
+          <w:noProof/>
+          <w:lang w:eastAsia="en-CA"/>
+        </w:rPr>
+        <w:t xml:space="preserve">   (main/function.js)</w:t>
+      </w:r>
+    </w:p>
+    <w:p>
+      <w:pPr>
+        <w:rPr>
+          <w:noProof/>
+          <w:lang w:eastAsia="en-CA"/>
+        </w:rPr>
+      </w:pPr>
+      <w:r>
+        <w:rPr>
+          <w:noProof/>
+          <w:lang w:eastAsia="en-CA"/>
+        </w:rPr>
+        <w:t>Notice that in order to open the new page, “window.open()” is called</w:t>
+      </w:r>
+      <w:r>
+        <w:rPr>
+          <w:noProof/>
+          <w:lang w:eastAsia="en-CA"/>
+        </w:rPr>
+        <w:t>. Modern browser will only open the page if it is triggered by trusted click events</w:t>
+      </w:r>
+      <w:r>
+        <w:rPr>
+          <w:noProof/>
+          <w:lang w:eastAsia="en-CA"/>
+        </w:rPr>
+        <w:t xml:space="preserve"> (user direct clicking)</w:t>
+      </w:r>
+      <w:r>
+        <w:rPr>
+          <w:noProof/>
+          <w:lang w:eastAsia="en-CA"/>
+        </w:rPr>
+        <w:t xml:space="preserve">, otherwise it will be blocked. Therefore, if </w:t>
+      </w:r>
+      <w:r>
+        <w:rPr>
+          <w:noProof/>
+          <w:lang w:eastAsia="en-CA"/>
+        </w:rPr>
+        <w:t>an asynchronous tracking service</w:t>
+      </w:r>
+      <w:r>
+        <w:rPr>
+          <w:noProof/>
+          <w:lang w:eastAsia="en-CA"/>
+        </w:rPr>
+        <w:t xml:space="preserve"> (till this point, the click event may be sent by tracking server)</w:t>
+      </w:r>
+      <w:r>
+        <w:rPr>
+          <w:noProof/>
+          <w:lang w:eastAsia="en-CA"/>
+        </w:rPr>
+        <w:t xml:space="preserve"> such as Google Analytics is asked to be added, be careful with “window.open()”.</w:t>
+      </w:r>
+    </w:p>
+    <w:p>
+      <w:pPr>
+        <w:rPr>
+          <w:b/>
+          <w:noProof/>
+          <w:lang w:eastAsia="en-CA"/>
+        </w:rPr>
+      </w:pPr>
+      <w:r>
+        <w:rPr>
+          <w:b/>
+          <w:noProof/>
+          <w:lang w:eastAsia="en-CA"/>
+        </w:rPr>
+        <w:t>Data Decoding and DOM Update</w:t>
+      </w:r>
+    </w:p>
+    <w:p>
+      <w:pPr>
+        <w:rPr>
+          <w:noProof/>
+          <w:lang w:eastAsia="en-CA"/>
+        </w:rPr>
+      </w:pPr>
+      <w:r>
+        <w:rPr>
+          <w:noProof/>
+          <w:lang w:eastAsia="en-CA"/>
+        </w:rPr>
+        <w:t xml:space="preserve">Some </w:t>
+      </w:r>
+      <w:r>
+        <w:rPr>
+          <w:noProof/>
+          <w:lang w:eastAsia="en-CA"/>
+        </w:rPr>
+        <w:t>Function</w:t>
+      </w:r>
+      <w:r>
+        <w:rPr>
+          <w:noProof/>
+          <w:lang w:eastAsia="en-CA"/>
+        </w:rPr>
+        <w:t>s in report site are needed to deal with the query string.</w:t>
+      </w:r>
+    </w:p>
+    <w:p>
+      <w:pPr>
+        <w:rPr>
+          <w:b/>
+          <w:noProof/>
+          <w:lang w:eastAsia="en-CA"/>
+        </w:rPr>
+      </w:pPr>
+      <w:r>
+        <w:rPr>
+          <w:b/>
+          <w:noProof/>
+          <w:lang w:eastAsia="en-CA"/>
+        </w:rPr>
+        <w:t>Decoding function:</w:t>
+      </w:r>
+    </w:p>
+    <w:p>
+      <w:pPr>
+        <w:rPr>
+          <w:noProof/>
+          <w:lang w:eastAsia="en-CA"/>
+        </w:rPr>
+      </w:pPr>
+      <w:r>
+        <w:rPr>
+          <w:noProof/>
+          <w:lang w:eastAsia="en-CA"/>
+        </w:rPr>
+        <w:drawing>
+          <wp:inline distT="0" distB="0" distL="0" distR="0" wp14:anchorId="412CF110" wp14:editId="5EFFF992">
+            <wp:extent cx="5018690" cy="2008548"/>
+            <wp:effectExtent l="0" t="0" r="0" b="0"/>
+            <wp:docPr id="23" name="Picture 23"/>
+            <wp:cNvGraphicFramePr>
+              <a:graphicFrameLocks xmlns:a="http://schemas.openxmlformats.org/drawingml/2006/main" noChangeAspect="1"/>
+            </wp:cNvGraphicFramePr>
+            <a:graphic xmlns:a="http://schemas.openxmlformats.org/drawingml/2006/main">
+              <a:graphicData uri="http://schemas.openxmlformats.org/drawingml/2006/picture">
+                <pic:pic xmlns:pic="http://schemas.openxmlformats.org/drawingml/2006/picture">
+                  <pic:nvPicPr>
+                    <pic:cNvPr id="1" name=""/>
+                    <pic:cNvPicPr/>
+                  </pic:nvPicPr>
+                  <pic:blipFill>
+                    <a:blip r:embed="rId19"/>
+                    <a:stretch>
+                      <a:fillRect/>
+                    </a:stretch>
+                  </pic:blipFill>
+                  <pic:spPr>
+                    <a:xfrm>
+                      <a:off x="0" y="0"/>
+                      <a:ext cx="5027446" cy="2012052"/>
+                    </a:xfrm>
+                    <a:prstGeom prst="rect">
+                      <a:avLst/>
+                    </a:prstGeom>
+                  </pic:spPr>
+                </pic:pic>
+              </a:graphicData>
+            </a:graphic>
+          </wp:inline>
+        </w:drawing>
+      </w:r>
+    </w:p>
+    <w:p>
+      <w:pPr>
+        <w:rPr>
+          <w:noProof/>
+          <w:lang w:eastAsia="en-CA"/>
+        </w:rPr>
+      </w:pPr>
+      <w:r>
+        <w:rPr>
+          <w:noProof/>
+          <w:lang w:eastAsia="en-CA"/>
+        </w:rPr>
+        <w:t>(report-page/dataBinding.js)</w:t>
+      </w:r>
+    </w:p>
+    <w:p>
+      <w:pPr>
+        <w:rPr>
+          <w:noProof/>
+          <w:lang w:eastAsia="en-CA"/>
+        </w:rPr>
+      </w:pPr>
+      <w:r>
+        <w:rPr>
+          <w:noProof/>
+          <w:lang w:eastAsia="en-CA"/>
+        </w:rPr>
+        <w:t>There are two processes of decoding: converting all key (parameter’s name) value (parameter’s value) pairs into an object “GET”, and converting the parameter’s value to a human readible string.</w:t>
+      </w:r>
+    </w:p>
+    <w:p>
+      <w:pPr>
+        <w:rPr>
+          <w:b/>
+          <w:noProof/>
+          <w:lang w:eastAsia="en-CA"/>
+        </w:rPr>
+      </w:pPr>
+      <w:r>
+        <w:rPr>
+          <w:b/>
+          <w:noProof/>
+          <w:lang w:eastAsia="en-CA"/>
+        </w:rPr>
+        <w:t>C</w:t>
+      </w:r>
+      <w:r>
+        <w:rPr>
+          <w:b/>
+          <w:noProof/>
+          <w:lang w:eastAsia="en-CA"/>
+        </w:rPr>
+        <w:t>on</w:t>
+      </w:r>
+      <w:r>
+        <w:rPr>
+          <w:b/>
+          <w:noProof/>
+          <w:lang w:eastAsia="en-CA"/>
+        </w:rPr>
+        <w:t>verting query string to an object:</w:t>
+      </w:r>
+    </w:p>
+    <w:p>
+      <w:pPr>
+        <w:pStyle w:val="ListParagraph"/>
+        <w:numPr>
+          <w:ilvl w:val="0"/>
+          <w:numId w:val="2"/>
+        </w:numPr>
+        <w:rPr>
+          <w:noProof/>
+          <w:lang w:eastAsia="en-CA"/>
+        </w:rPr>
+      </w:pPr>
+      <w:r>
+        <w:rPr>
+          <w:noProof/>
+          <w:lang w:eastAsia="en-CA"/>
+        </w:rPr>
+        <w:t>Declare an object “GET”</w:t>
+      </w:r>
+    </w:p>
+    <w:p>
+      <w:pPr>
+        <w:pStyle w:val="ListParagraph"/>
+        <w:numPr>
+          <w:ilvl w:val="0"/>
+          <w:numId w:val="2"/>
+        </w:numPr>
+        <w:rPr>
+          <w:noProof/>
+          <w:lang w:eastAsia="en-CA"/>
+        </w:rPr>
+      </w:pPr>
+      <w:r>
+        <w:rPr>
+          <w:noProof/>
+          <w:lang w:eastAsia="en-CA"/>
+        </w:rPr>
+        <w:t xml:space="preserve">“location.search()” will return the query </w:t>
+      </w:r>
+      <w:r>
+        <w:rPr>
+          <w:noProof/>
+          <w:lang w:eastAsia="en-CA"/>
+        </w:rPr>
+        <w:t>string from the URl (start with “?”)</w:t>
+      </w:r>
+    </w:p>
+    <w:p>
+      <w:pPr>
+        <w:pStyle w:val="ListParagraph"/>
+        <w:numPr>
+          <w:ilvl w:val="0"/>
+          <w:numId w:val="2"/>
+        </w:numPr>
+        <w:rPr>
+          <w:noProof/>
+          <w:lang w:eastAsia="en-CA"/>
+        </w:rPr>
+      </w:pPr>
+      <w:r>
+        <w:rPr>
+          <w:noProof/>
+          <w:lang w:eastAsia="en-CA"/>
+        </w:rPr>
+        <w:lastRenderedPageBreak/>
+        <w:t>“replace(</w:t>
+      </w:r>
+      <w:r>
+        <w:rPr>
+          <w:noProof/>
+          <w:lang w:eastAsia="en-CA"/>
+        </w:rPr>
+        <w:t>/^\?/, “”</w:t>
+      </w:r>
+      <w:r>
+        <w:rPr>
+          <w:noProof/>
+          <w:lang w:eastAsia="en-CA"/>
+        </w:rPr>
+        <w:t>)” wil return a string where the first parameter is replaced by  the second parameter. In this case, the first parameter is a regular expression</w:t>
+      </w:r>
+      <w:r>
+        <w:rPr>
+          <w:noProof/>
+          <w:lang w:eastAsia="en-CA"/>
+        </w:rPr>
+        <w:t xml:space="preserve"> (regex)</w:t>
+      </w:r>
+      <w:r>
+        <w:rPr>
+          <w:noProof/>
+          <w:lang w:eastAsia="en-CA"/>
+        </w:rPr>
+        <w:t xml:space="preserve">, wrpped by two slashes (/). </w:t>
+      </w:r>
+    </w:p>
+    <w:p>
+      <w:pPr>
+        <w:pStyle w:val="ListParagraph"/>
+        <w:numPr>
+          <w:ilvl w:val="1"/>
+          <w:numId w:val="2"/>
+        </w:numPr>
+        <w:rPr>
+          <w:noProof/>
+          <w:lang w:eastAsia="en-CA"/>
+        </w:rPr>
+      </w:pPr>
+      <w:r>
+        <w:rPr>
+          <w:noProof/>
+          <w:lang w:eastAsia="en-CA"/>
+        </w:rPr>
+        <w:t xml:space="preserve">“^” matches the beginning of the string. </w:t>
+      </w:r>
+    </w:p>
+    <w:p>
+      <w:pPr>
+        <w:pStyle w:val="ListParagraph"/>
+        <w:numPr>
+          <w:ilvl w:val="1"/>
+          <w:numId w:val="2"/>
+        </w:numPr>
+        <w:rPr>
+          <w:noProof/>
+          <w:lang w:eastAsia="en-CA"/>
+        </w:rPr>
+      </w:pPr>
+      <w:r>
+        <w:rPr>
+          <w:noProof/>
+          <w:lang w:eastAsia="en-CA"/>
+        </w:rPr>
+        <w:t>“\” is the escape character</w:t>
+      </w:r>
+      <w:r>
+        <w:rPr>
+          <w:noProof/>
+          <w:lang w:eastAsia="en-CA"/>
+        </w:rPr>
+        <w:t xml:space="preserve">. </w:t>
+      </w:r>
+    </w:p>
+    <w:p>
+      <w:pPr>
+        <w:pStyle w:val="ListParagraph"/>
+        <w:numPr>
+          <w:ilvl w:val="1"/>
+          <w:numId w:val="2"/>
+        </w:numPr>
+        <w:rPr>
+          <w:noProof/>
+          <w:lang w:eastAsia="en-CA"/>
+        </w:rPr>
+      </w:pPr>
+      <w:r>
+        <w:rPr>
+          <w:noProof/>
+          <w:lang w:eastAsia="en-CA"/>
+        </w:rPr>
+        <w:t>“\?” will match “?”</w:t>
+      </w:r>
+    </w:p>
+    <w:p>
+      <w:pPr>
+        <w:ind w:left="720"/>
+        <w:rPr>
+          <w:noProof/>
+          <w:lang w:eastAsia="en-CA"/>
+        </w:rPr>
+      </w:pPr>
+      <w:r>
+        <w:rPr>
+          <w:noProof/>
+          <w:lang w:eastAsia="en-CA"/>
+        </w:rPr>
+        <w:t>This “replace()” will remove the “?” at the beginning of the string.</w:t>
+      </w:r>
+    </w:p>
+    <w:p>
+      <w:pPr>
+        <w:pStyle w:val="ListParagraph"/>
+        <w:numPr>
+          <w:ilvl w:val="0"/>
+          <w:numId w:val="2"/>
+        </w:numPr>
+        <w:rPr>
+          <w:noProof/>
+          <w:lang w:eastAsia="en-CA"/>
+        </w:rPr>
+      </w:pPr>
+      <w:r>
+        <w:rPr>
+          <w:noProof/>
+          <w:lang w:eastAsia="en-CA"/>
+        </w:rPr>
+        <w:t>“split(</w:t>
+      </w:r>
+      <w:r>
+        <w:rPr>
+          <w:noProof/>
+          <w:lang w:eastAsia="en-CA"/>
+        </w:rPr>
+        <w:t>/&amp;/</w:t>
+      </w:r>
+      <w:r>
+        <w:rPr>
+          <w:noProof/>
+          <w:lang w:eastAsia="en-CA"/>
+        </w:rPr>
+        <w:t>)”</w:t>
+      </w:r>
+      <w:r>
+        <w:rPr>
+          <w:noProof/>
+          <w:lang w:eastAsia="en-CA"/>
+        </w:rPr>
+        <w:t xml:space="preserve"> will separate </w:t>
+      </w:r>
+      <w:r>
+        <w:rPr>
+          <w:noProof/>
+          <w:lang w:eastAsia="en-CA"/>
+        </w:rPr>
+        <w:t>the whole query string and return an array of string, which is the word between “&amp;”. “forEach” will loop through this array, and do the following things:</w:t>
+      </w:r>
+    </w:p>
+    <w:p>
+      <w:pPr>
+        <w:pStyle w:val="ListParagraph"/>
+        <w:numPr>
+          <w:ilvl w:val="1"/>
+          <w:numId w:val="2"/>
+        </w:numPr>
+        <w:rPr>
+          <w:noProof/>
+          <w:lang w:eastAsia="en-CA"/>
+        </w:rPr>
+      </w:pPr>
+      <w:r>
+        <w:rPr>
+          <w:noProof/>
+          <w:lang w:eastAsia="en-CA"/>
+        </w:rPr>
+        <w:t>“replace(</w:t>
+      </w:r>
+      <w:r>
+        <w:rPr>
+          <w:noProof/>
+          <w:lang w:eastAsia="en-CA"/>
+        </w:rPr>
+        <w:t>/=.*$/</w:t>
+      </w:r>
+      <w:r>
+        <w:rPr>
+          <w:noProof/>
+          <w:lang w:eastAsia="en-CA"/>
+        </w:rPr>
+        <w:t>, “”)” will match all the substrings start with “=” till the end of string, and replace this substring with empty string (this is the parameter name)</w:t>
+      </w:r>
+    </w:p>
+    <w:p>
+      <w:pPr>
+        <w:pStyle w:val="ListParagraph"/>
+        <w:numPr>
+          <w:ilvl w:val="1"/>
+          <w:numId w:val="2"/>
+        </w:numPr>
+        <w:rPr>
+          <w:noProof/>
+          <w:lang w:eastAsia="en-CA"/>
+        </w:rPr>
+      </w:pPr>
+      <w:r>
+        <w:rPr>
+          <w:noProof/>
+          <w:lang w:eastAsia="en-CA"/>
+        </w:rPr>
+        <w:t xml:space="preserve">“replace(/^[^=]*\=/)” will match all the substrings start from the beginning, till the first occurance of “=”, and </w:t>
+      </w:r>
+      <w:r>
+        <w:rPr>
+          <w:noProof/>
+          <w:lang w:eastAsia="en-CA"/>
+        </w:rPr>
+        <w:t>replace it with empty string (this is the parameter value).</w:t>
+      </w:r>
+    </w:p>
+    <w:p>
+      <w:pPr>
+        <w:pStyle w:val="ListParagraph"/>
+        <w:numPr>
+          <w:ilvl w:val="1"/>
+          <w:numId w:val="2"/>
+        </w:numPr>
+        <w:rPr>
+          <w:noProof/>
+          <w:lang w:eastAsia="en-CA"/>
+        </w:rPr>
+      </w:pPr>
+      <w:r>
+        <w:rPr>
+          <w:noProof/>
+          <w:lang w:eastAsia="en-CA"/>
+        </w:rPr>
+        <w:t>Insert the key value pair into the GET object</w:t>
+      </w:r>
+    </w:p>
+    <w:p>
+      <w:pPr>
+        <w:pStyle w:val="ListParagraph"/>
+        <w:numPr>
+          <w:ilvl w:val="0"/>
+          <w:numId w:val="2"/>
+        </w:numPr>
+        <w:rPr>
+          <w:noProof/>
+          <w:lang w:eastAsia="en-CA"/>
+        </w:rPr>
+      </w:pPr>
+      <w:r>
+        <w:rPr>
+          <w:noProof/>
+          <w:lang w:eastAsia="en-CA"/>
+        </w:rPr>
+        <w:t xml:space="preserve">When the loop is done, each information variable is assigned from GET object. Since those information strings may contain special character such as </w:t>
+      </w:r>
+      <w:r>
+        <w:rPr>
+          <w:noProof/>
+          <w:lang w:eastAsia="en-CA"/>
+        </w:rPr>
+        <w:t>white space, “decodeURIComponent()” is used here to convert special character code into human readible format.</w:t>
+      </w:r>
+    </w:p>
+    <w:p>
+      <w:pPr>
+        <w:rPr>
+          <w:b/>
+          <w:noProof/>
+          <w:lang w:eastAsia="en-CA"/>
+        </w:rPr>
+      </w:pPr>
+      <w:r>
+        <w:rPr>
+          <w:b/>
+          <w:noProof/>
+          <w:lang w:eastAsia="en-CA"/>
+        </w:rPr>
+        <w:t>DOM updating function:</w:t>
+      </w:r>
+    </w:p>
+    <w:p>
+      <w:pPr>
+        <w:rPr>
+          <w:noProof/>
+          <w:lang w:eastAsia="en-CA"/>
+        </w:rPr>
+      </w:pPr>
+      <w:r>
+        <w:rPr>
+          <w:noProof/>
+          <w:lang w:eastAsia="en-CA"/>
+        </w:rPr>
+        <w:drawing>
+          <wp:inline distT="0" distB="0" distL="0" distR="0" wp14:anchorId="4DE8A3B2" wp14:editId="1401CC21">
+            <wp:extent cx="4761186" cy="2357194"/>
+            <wp:effectExtent l="0" t="0" r="1905" b="5080"/>
+            <wp:docPr id="24" name="Picture 24"/>
+            <wp:cNvGraphicFramePr>
+              <a:graphicFrameLocks xmlns:a="http://schemas.openxmlformats.org/drawingml/2006/main" noChangeAspect="1"/>
+            </wp:cNvGraphicFramePr>
+            <a:graphic xmlns:a="http://schemas.openxmlformats.org/drawingml/2006/main">
+              <a:graphicData uri="http://schemas.openxmlformats.org/drawingml/2006/picture">
+                <pic:pic xmlns:pic="http://schemas.openxmlformats.org/drawingml/2006/picture">
+                  <pic:nvPicPr>
+                    <pic:cNvPr id="1" name=""/>
+                    <pic:cNvPicPr/>
+                  </pic:nvPicPr>
+                  <pic:blipFill>
+                    <a:blip r:embed="rId20"/>
+                    <a:stretch>
+                      <a:fillRect/>
+                    </a:stretch>
+                  </pic:blipFill>
+                  <pic:spPr>
+                    <a:xfrm>
+                      <a:off x="0" y="0"/>
+                      <a:ext cx="4766123" cy="2359638"/>
+                    </a:xfrm>
+                    <a:prstGeom prst="rect">
+                      <a:avLst/>
+                    </a:prstGeom>
+                  </pic:spPr>
+                </pic:pic>
+              </a:graphicData>
+            </a:graphic>
+          </wp:inline>
+        </w:drawing>
+      </w:r>
+    </w:p>
+    <w:p>
+      <w:pPr>
+        <w:rPr>
+          <w:noProof/>
+          <w:lang w:eastAsia="en-CA"/>
+        </w:rPr>
+      </w:pPr>
+      <w:r>
+        <w:rPr>
+          <w:noProof/>
+          <w:lang w:eastAsia="en-CA"/>
+        </w:rPr>
+        <w:t>(report-page/dataBinding.js)</w:t>
+      </w:r>
+    </w:p>
+    <w:p>
+      <w:pPr>
+        <w:rPr>
+          <w:noProof/>
+          <w:lang w:eastAsia="en-CA"/>
+        </w:rPr>
+      </w:pPr>
+      <w:r>
+        <w:rPr>
+          <w:noProof/>
+          <w:lang w:eastAsia="en-CA"/>
+        </w:rPr>
+        <w:t>This pa</w:t>
+      </w:r>
+      <w:r>
+        <w:rPr>
+          <w:noProof/>
+          <w:lang w:eastAsia="en-CA"/>
+        </w:rPr>
+        <w:t>rt is simply use JavaScript DOM function to put data into the correct location.</w:t>
+      </w:r>
+    </w:p>
+    <w:p>
+      <w:pPr>
+        <w:rPr>
+          <w:noProof/>
+          <w:lang w:eastAsia="en-CA"/>
+        </w:rPr>
+      </w:pPr>
+      <w:r>
+        <w:rPr>
+          <w:noProof/>
+          <w:lang w:eastAsia="en-CA"/>
+        </w:rPr>
+        <w:t>HTML Element often consists of both element node and text node, so we need to use “createTextNode()” to create the text node, and append it to the correct location (decided by getElementById()).</w:t>
+      </w:r>
+    </w:p>
+    <w:p>
+      <w:pPr>
+        <w:rPr>
+          <w:noProof/>
+          <w:lang w:eastAsia="en-CA"/>
+        </w:rPr>
+      </w:pPr>
+    </w:p>
+    <w:p>
+      <w:pPr>
+        <w:rPr>
+          <w:noProof/>
+          <w:lang w:eastAsia="en-CA"/>
+        </w:rPr>
+      </w:pPr>
+    </w:p>
+    <w:p>
+      <w:pPr>
+        <w:rPr>
+          <w:b/>
+          <w:noProof/>
+          <w:lang w:eastAsia="en-CA"/>
+        </w:rPr>
+      </w:pPr>
+      <w:r>
+        <w:rPr>
+          <w:noProof/>
+          <w:lang w:eastAsia="en-CA"/>
+        </w:rPr>
+        <w:br w:type="page"/>
+      </w:r>
+      <w:r>
+        <w:rPr>
+          <w:b/>
+          <w:noProof/>
+          <w:lang w:eastAsia="en-CA"/>
+        </w:rPr>
+        <w:lastRenderedPageBreak/>
+        <w:t>Report Data Table and Chart Construction</w:t>
+      </w:r>
+    </w:p>
+    <w:p>
+      <w:pPr>
+        <w:rPr>
+          <w:noProof/>
+          <w:lang w:eastAsia="en-CA"/>
+        </w:rPr>
+      </w:pPr>
+      <w:r>
+        <w:rPr>
+          <w:noProof/>
+          <w:lang w:eastAsia="en-CA"/>
+        </w:rPr>
+        <w:t>The report page is constructed first before user input feed. Most part is static HTML except the data table and pie chart.</w:t>
+      </w:r>
+    </w:p>
+    <w:p>
+      <w:pPr>
+        <w:rPr>
+          <w:noProof/>
+          <w:lang w:eastAsia="en-CA"/>
+        </w:rPr>
+      </w:pPr>
+      <w:r>
+        <w:rPr>
+          <w:noProof/>
+          <w:lang w:eastAsia="en-CA"/>
+        </w:rPr>
+        <w:t>All data is stored in the JSON file.</w:t>
       </w:r>
       <w:bookmarkStart w:id="0" w:name="_GoBack"/>
       <w:bookmarkEnd w:id="0"/>
-      <w:r>
-        <w:rPr>
-          <w:noProof/>
-          <w:lang w:eastAsia="en-CA"/>
-        </w:rPr>
-        <w:t>.</w:t>
-      </w:r>
     </w:p>
     <w:sectPr>
       <w:pgSz w:w="12240" w:h="15840"/>
@@ -1411,7 +2786,7 @@
         <v:path o:extrusionok="f" gradientshapeok="t" o:connecttype="rect"/>
         <o:lock v:ext="edit" aspectratio="t"/>
       </v:shapetype>
-      <v:shape id="Picture 14" o:spid="_x0000_i1031" type="#_x0000_t75" style="width:.4pt;height:.4pt;visibility:visible;mso-wrap-style:square" o:bullet="t">
+      <v:shape id="Picture 14" o:spid="_x0000_i1036" type="#_x0000_t75" style="width:.4pt;height:.4pt;visibility:visible;mso-wrap-style:square" o:bullet="t">
         <v:imagedata r:id="rId1" o:title=""/>
       </v:shape>
     </w:pict>
@@ -1557,8 +2932,100 @@
       </w:rPr>
     </w:lvl>
   </w:abstractNum>
+  <w:abstractNum w:abstractNumId="1" w15:restartNumberingAfterBreak="0">
+    <w:nsid w:val="200C110C"/>
+    <w:multiLevelType w:val="hybridMultilevel"/>
+    <w:tmpl w:val="583C59D8"/>
+    <w:lvl w:ilvl="0" w:tplc="1009000F">
+      <w:start w:val="1"/>
+      <w:numFmt w:val="decimal"/>
+      <w:lvlText w:val="%1."/>
+      <w:lvlJc w:val="left"/>
+      <w:pPr>
+        <w:ind w:left="720" w:hanging="360"/>
+      </w:pPr>
+      <w:rPr>
+        <w:rFonts w:hint="default"/>
+      </w:rPr>
+    </w:lvl>
+    <w:lvl w:ilvl="1" w:tplc="10090019">
+      <w:start w:val="1"/>
+      <w:numFmt w:val="lowerLetter"/>
+      <w:lvlText w:val="%2."/>
+      <w:lvlJc w:val="left"/>
+      <w:pPr>
+        <w:ind w:left="1440" w:hanging="360"/>
+      </w:pPr>
+    </w:lvl>
+    <w:lvl w:ilvl="2" w:tplc="1009001B" w:tentative="1">
+      <w:start w:val="1"/>
+      <w:numFmt w:val="lowerRoman"/>
+      <w:lvlText w:val="%3."/>
+      <w:lvlJc w:val="right"/>
+      <w:pPr>
+        <w:ind w:left="2160" w:hanging="180"/>
+      </w:pPr>
+    </w:lvl>
+    <w:lvl w:ilvl="3" w:tplc="1009000F" w:tentative="1">
+      <w:start w:val="1"/>
+      <w:numFmt w:val="decimal"/>
+      <w:lvlText w:val="%4."/>
+      <w:lvlJc w:val="left"/>
+      <w:pPr>
+        <w:ind w:left="2880" w:hanging="360"/>
+      </w:pPr>
+    </w:lvl>
+    <w:lvl w:ilvl="4" w:tplc="10090019" w:tentative="1">
+      <w:start w:val="1"/>
+      <w:numFmt w:val="lowerLetter"/>
+      <w:lvlText w:val="%5."/>
+      <w:lvlJc w:val="left"/>
+      <w:pPr>
+        <w:ind w:left="3600" w:hanging="360"/>
+      </w:pPr>
+    </w:lvl>
+    <w:lvl w:ilvl="5" w:tplc="1009001B" w:tentative="1">
+      <w:start w:val="1"/>
+      <w:numFmt w:val="lowerRoman"/>
+      <w:lvlText w:val="%6."/>
+      <w:lvlJc w:val="right"/>
+      <w:pPr>
+        <w:ind w:left="4320" w:hanging="180"/>
+      </w:pPr>
+    </w:lvl>
+    <w:lvl w:ilvl="6" w:tplc="1009000F" w:tentative="1">
+      <w:start w:val="1"/>
+      <w:numFmt w:val="decimal"/>
+      <w:lvlText w:val="%7."/>
+      <w:lvlJc w:val="left"/>
+      <w:pPr>
+        <w:ind w:left="5040" w:hanging="360"/>
+      </w:pPr>
+    </w:lvl>
+    <w:lvl w:ilvl="7" w:tplc="10090019" w:tentative="1">
+      <w:start w:val="1"/>
+      <w:numFmt w:val="lowerLetter"/>
+      <w:lvlText w:val="%8."/>
+      <w:lvlJc w:val="left"/>
+      <w:pPr>
+        <w:ind w:left="5760" w:hanging="360"/>
+      </w:pPr>
+    </w:lvl>
+    <w:lvl w:ilvl="8" w:tplc="1009001B" w:tentative="1">
+      <w:start w:val="1"/>
+      <w:numFmt w:val="lowerRoman"/>
+      <w:lvlText w:val="%9."/>
+      <w:lvlJc w:val="right"/>
+      <w:pPr>
+        <w:ind w:left="6480" w:hanging="180"/>
+      </w:pPr>
+    </w:lvl>
+  </w:abstractNum>
   <w:num w:numId="1">
     <w:abstractNumId w:val="0"/>
+  </w:num>
+  <w:num w:numId="2">
+    <w:abstractNumId w:val="1"/>
   </w:num>
 </w:numbering>
 </file>

</xml_diff>

<commit_message>
add table section and pie chart section
</commit_message>
<xml_diff>
--- a/documentation/Element Quiz Documentation.docx
+++ b/documentation/Element Quiz Documentation.docx
@@ -126,7 +126,21 @@
         <w:rPr>
           <w:lang w:val="en-US"/>
         </w:rPr>
-        <w:t>eir Element Quiz: client name, client address 1, client address 2, client address 3, advisor name, firm name, advisor phone number, date and class type.</w:t>
+        <w:t xml:space="preserve">eir Element Quiz: client name, client address 1, client address 2, client address 3, advisor name, firm name, advisor phone number, </w:t>
+      </w:r>
+      <w:proofErr w:type="gramStart"/>
+      <w:r>
+        <w:rPr>
+          <w:lang w:val="en-US"/>
+        </w:rPr>
+        <w:t>date</w:t>
+      </w:r>
+      <w:proofErr w:type="gramEnd"/>
+      <w:r>
+        <w:rPr>
+          <w:lang w:val="en-US"/>
+        </w:rPr>
+        <w:t xml:space="preserve"> and class type.</w:t>
       </w:r>
     </w:p>
     <w:p>
@@ -2701,9 +2715,27 @@
         <w:rPr>
           <w:b/>
           <w:noProof/>
+          <w:sz w:val="24"/>
           <w:lang w:eastAsia="en-CA"/>
         </w:rPr>
         <w:lastRenderedPageBreak/>
+        <w:t>Section 1.4</w:t>
+      </w:r>
+      <w:r>
+        <w:rPr>
+          <w:noProof/>
+          <w:sz w:val="24"/>
+          <w:lang w:eastAsia="en-CA"/>
+        </w:rPr>
+        <w:t xml:space="preserve"> </w:t>
+      </w:r>
+      <w:r>
+        <w:rPr>
+          <w:b/>
+          <w:noProof/>
+          <w:sz w:val="24"/>
+          <w:lang w:eastAsia="en-CA"/>
+        </w:rPr>
         <w:t>Report Data Table and Chart Construction</w:t>
       </w:r>
     </w:p>
@@ -2807,7 +2839,7 @@
           <w:noProof/>
           <w:lang w:eastAsia="en-CA"/>
         </w:rPr>
-        <w:t>The title section:</w:t>
+        <w:t>1.4.1 The title section</w:t>
       </w:r>
     </w:p>
     <w:p>
@@ -3010,6 +3042,14 @@
           <w:noProof/>
           <w:lang w:eastAsia="en-CA"/>
         </w:rPr>
+        <w:t xml:space="preserve">1.4.2 </w:t>
+      </w:r>
+      <w:r>
+        <w:rPr>
+          <w:b/>
+          <w:noProof/>
+          <w:lang w:eastAsia="en-CA"/>
+        </w:rPr>
         <w:t>The benefit section:</w:t>
       </w:r>
     </w:p>
@@ -3199,13 +3239,22 @@
           <w:lang w:eastAsia="en-CA"/>
         </w:rPr>
       </w:pPr>
-      <w:r>
+    </w:p>
+    <w:p>
+      <w:pPr>
         <w:rPr>
           <w:b/>
           <w:noProof/>
           <w:lang w:eastAsia="en-CA"/>
         </w:rPr>
-        <w:t>The table section:</w:t>
+      </w:pPr>
+      <w:r>
+        <w:rPr>
+          <w:b/>
+          <w:noProof/>
+          <w:lang w:eastAsia="en-CA"/>
+        </w:rPr>
+        <w:t>1.4.3 The table section</w:t>
       </w:r>
     </w:p>
     <w:p>
@@ -3365,8 +3414,8 @@
         </w:rPr>
         <w:drawing>
           <wp:inline distT="0" distB="0" distL="0" distR="0" wp14:anchorId="0A059967" wp14:editId="6E6C2AE9">
-            <wp:extent cx="1503572" cy="1277007"/>
-            <wp:effectExtent l="0" t="0" r="1905" b="0"/>
+            <wp:extent cx="1355834" cy="1151530"/>
+            <wp:effectExtent l="0" t="0" r="0" b="0"/>
             <wp:docPr id="30" name="Picture 30"/>
             <wp:cNvGraphicFramePr>
               <a:graphicFrameLocks xmlns:a="http://schemas.openxmlformats.org/drawingml/2006/main" noChangeAspect="1"/>
@@ -3387,7 +3436,7 @@
                   <pic:spPr>
                     <a:xfrm>
                       <a:off x="0" y="0"/>
-                      <a:ext cx="1517487" cy="1288825"/>
+                      <a:ext cx="1372654" cy="1165815"/>
                     </a:xfrm>
                     <a:prstGeom prst="rect">
                       <a:avLst/>
@@ -3404,7 +3453,21 @@
           <w:noProof/>
           <w:lang w:eastAsia="en-CA"/>
         </w:rPr>
-        <w:t xml:space="preserve"> this “table” actually contains four tables.</w:t>
+        <w:t xml:space="preserve"> this </w:t>
+      </w:r>
+      <w:r>
+        <w:rPr>
+          <w:noProof/>
+          <w:lang w:eastAsia="en-CA"/>
+        </w:rPr>
+        <w:t xml:space="preserve">big </w:t>
+      </w:r>
+      <w:r>
+        <w:rPr>
+          <w:noProof/>
+          <w:lang w:eastAsia="en-CA"/>
+        </w:rPr>
+        <w:t>“table” actually contains four tables.</w:t>
       </w:r>
     </w:p>
     <w:p>
@@ -3421,8 +3484,8 @@
         </w:rPr>
         <w:drawing>
           <wp:inline distT="0" distB="0" distL="0" distR="0" wp14:anchorId="2B1E3B23" wp14:editId="4F9BFAC3">
-            <wp:extent cx="4281379" cy="1749973"/>
-            <wp:effectExtent l="0" t="0" r="5080" b="3175"/>
+            <wp:extent cx="3548530" cy="1450427"/>
+            <wp:effectExtent l="0" t="0" r="0" b="0"/>
             <wp:docPr id="46" name="Picture 46"/>
             <wp:cNvGraphicFramePr>
               <a:graphicFrameLocks xmlns:a="http://schemas.openxmlformats.org/drawingml/2006/main" noChangeAspect="1"/>
@@ -3443,7 +3506,7 @@
                   <pic:spPr>
                     <a:xfrm>
                       <a:off x="0" y="0"/>
-                      <a:ext cx="4316290" cy="1764242"/>
+                      <a:ext cx="3614109" cy="1477232"/>
                     </a:xfrm>
                     <a:prstGeom prst="rect">
                       <a:avLst/>
@@ -3468,21 +3531,14 @@
           <w:noProof/>
           <w:lang w:eastAsia="en-CA"/>
         </w:rPr>
-        <w:t>The fund row is still stored in an array</w:t>
-      </w:r>
-      <w:r>
-        <w:rPr>
-          <w:noProof/>
-          <w:lang w:eastAsia="en-CA"/>
-        </w:rPr>
-        <w:t xml:space="preserve"> of fund objects</w:t>
-      </w:r>
-      <w:r>
-        <w:rPr>
-          <w:noProof/>
-          <w:lang w:eastAsia="en-CA"/>
-        </w:rPr>
-        <w:t>:</w:t>
+        <w:t>This section is used to construct the table. Table head background color is from JSON. “border-right” is added in order to separete percenta</w:t>
+      </w:r>
+      <w:r>
+        <w:rPr>
+          <w:noProof/>
+          <w:lang w:eastAsia="en-CA"/>
+        </w:rPr>
+        <w:t>ge number and income/fund name.</w:t>
       </w:r>
     </w:p>
     <w:p>
@@ -3498,10 +3554,10 @@
           <w:lang w:eastAsia="en-CA"/>
         </w:rPr>
         <w:drawing>
-          <wp:inline distT="0" distB="0" distL="0" distR="0" wp14:anchorId="5C132678" wp14:editId="522ADDCE">
-            <wp:extent cx="2885256" cy="966951"/>
-            <wp:effectExtent l="0" t="0" r="0" b="5080"/>
-            <wp:docPr id="34" name="Picture 34"/>
+          <wp:inline distT="0" distB="0" distL="0" distR="0" wp14:anchorId="58E4C59F" wp14:editId="5B7E554D">
+            <wp:extent cx="1319403" cy="1114097"/>
+            <wp:effectExtent l="0" t="0" r="0" b="0"/>
+            <wp:docPr id="29" name="Picture 29"/>
             <wp:cNvGraphicFramePr>
               <a:graphicFrameLocks xmlns:a="http://schemas.openxmlformats.org/drawingml/2006/main" noChangeAspect="1"/>
             </wp:cNvGraphicFramePr>
@@ -3521,7 +3577,7 @@
                   <pic:spPr>
                     <a:xfrm>
                       <a:off x="0" y="0"/>
-                      <a:ext cx="2910506" cy="975413"/>
+                      <a:ext cx="1400187" cy="1182311"/>
                     </a:xfrm>
                     <a:prstGeom prst="rect">
                       <a:avLst/>
@@ -3533,27 +3589,6 @@
           </wp:inline>
         </w:drawing>
       </w:r>
-      <w:r>
-        <w:rPr>
-          <w:noProof/>
-          <w:lang w:eastAsia="en-CA"/>
-        </w:rPr>
-        <w:t xml:space="preserve"> </w:t>
-      </w:r>
-      <w:r>
-        <w:rPr>
-          <w:noProof/>
-          <w:lang w:eastAsia="en-CA"/>
-        </w:rPr>
-        <w:t xml:space="preserve"> </w:t>
-      </w:r>
-      <w:r>
-        <w:rPr>
-          <w:noProof/>
-          <w:lang w:eastAsia="en-CA"/>
-        </w:rPr>
-        <w:t>an example of incomeObject</w:t>
-      </w:r>
     </w:p>
     <w:p>
       <w:pPr>
@@ -3568,7 +3603,21 @@
           <w:lang w:eastAsia="en-CA"/>
         </w:rPr>
         <w:lastRenderedPageBreak/>
-        <w:t>Those code is used to build the fund row:</w:t>
+        <w:t>The fund row is still stored in an array</w:t>
+      </w:r>
+      <w:r>
+        <w:rPr>
+          <w:noProof/>
+          <w:lang w:eastAsia="en-CA"/>
+        </w:rPr>
+        <w:t xml:space="preserve"> of fund objects</w:t>
+      </w:r>
+      <w:r>
+        <w:rPr>
+          <w:noProof/>
+          <w:lang w:eastAsia="en-CA"/>
+        </w:rPr>
+        <w:t>:</w:t>
       </w:r>
     </w:p>
     <w:p>
@@ -3584,10 +3633,10 @@
           <w:lang w:eastAsia="en-CA"/>
         </w:rPr>
         <w:drawing>
-          <wp:inline distT="0" distB="0" distL="0" distR="0" wp14:anchorId="3803146B" wp14:editId="3DDC2441">
-            <wp:extent cx="3599793" cy="1911429"/>
-            <wp:effectExtent l="0" t="0" r="1270" b="0"/>
-            <wp:docPr id="32" name="Picture 32"/>
+          <wp:inline distT="0" distB="0" distL="0" distR="0" wp14:anchorId="5C132678" wp14:editId="522ADDCE">
+            <wp:extent cx="2885256" cy="966951"/>
+            <wp:effectExtent l="0" t="0" r="0" b="5080"/>
+            <wp:docPr id="34" name="Picture 34"/>
             <wp:cNvGraphicFramePr>
               <a:graphicFrameLocks xmlns:a="http://schemas.openxmlformats.org/drawingml/2006/main" noChangeAspect="1"/>
             </wp:cNvGraphicFramePr>
@@ -3607,7 +3656,7 @@
                   <pic:spPr>
                     <a:xfrm>
                       <a:off x="0" y="0"/>
-                      <a:ext cx="3636060" cy="1930686"/>
+                      <a:ext cx="2910506" cy="975413"/>
                     </a:xfrm>
                     <a:prstGeom prst="rect">
                       <a:avLst/>
@@ -3619,35 +3668,41 @@
           </wp:inline>
         </w:drawing>
       </w:r>
-    </w:p>
-    <w:p>
-      <w:pPr>
-        <w:rPr>
-          <w:noProof/>
-          <w:lang w:eastAsia="en-CA"/>
-        </w:rPr>
-      </w:pPr>
-      <w:r>
-        <w:rPr>
-          <w:noProof/>
-          <w:lang w:eastAsia="en-CA"/>
-        </w:rPr>
-        <w:t>Some fund name may contain superscript, so an if statement is here to check the fund object. If property “superscript” is defined, then append its value to the end of fund name:</w:t>
-      </w:r>
-    </w:p>
-    <w:p>
-      <w:pPr>
-        <w:rPr>
-          <w:noProof/>
-          <w:lang w:eastAsia="en-CA"/>
-        </w:rPr>
-      </w:pPr>
-      <w:r>
-        <w:rPr>
-          <w:noProof/>
-          <w:lang w:eastAsia="en-CA"/>
-        </w:rPr>
-        <w:t>Fund object with “superscript” defined:                     Fund object without “superscript”:</w:t>
+      <w:r>
+        <w:rPr>
+          <w:noProof/>
+          <w:lang w:eastAsia="en-CA"/>
+        </w:rPr>
+        <w:t xml:space="preserve"> </w:t>
+      </w:r>
+      <w:r>
+        <w:rPr>
+          <w:noProof/>
+          <w:lang w:eastAsia="en-CA"/>
+        </w:rPr>
+        <w:t xml:space="preserve"> </w:t>
+      </w:r>
+      <w:r>
+        <w:rPr>
+          <w:noProof/>
+          <w:lang w:eastAsia="en-CA"/>
+        </w:rPr>
+        <w:t>an example of incomeObject</w:t>
+      </w:r>
+    </w:p>
+    <w:p>
+      <w:pPr>
+        <w:rPr>
+          <w:noProof/>
+          <w:lang w:eastAsia="en-CA"/>
+        </w:rPr>
+      </w:pPr>
+      <w:r>
+        <w:rPr>
+          <w:noProof/>
+          <w:lang w:eastAsia="en-CA"/>
+        </w:rPr>
+        <w:t>Those code is used to build the fund row:</w:t>
       </w:r>
     </w:p>
     <w:p>
@@ -3663,10 +3718,10 @@
           <w:lang w:eastAsia="en-CA"/>
         </w:rPr>
         <w:drawing>
-          <wp:inline distT="0" distB="0" distL="0" distR="0" wp14:anchorId="17FD2A1E" wp14:editId="16038535">
-            <wp:extent cx="2743438" cy="784928"/>
-            <wp:effectExtent l="0" t="0" r="0" b="0"/>
-            <wp:docPr id="35" name="Picture 35"/>
+          <wp:inline distT="0" distB="0" distL="0" distR="0" wp14:anchorId="3803146B" wp14:editId="3DDC2441">
+            <wp:extent cx="3599793" cy="1911429"/>
+            <wp:effectExtent l="0" t="0" r="1270" b="0"/>
+            <wp:docPr id="32" name="Picture 32"/>
             <wp:cNvGraphicFramePr>
               <a:graphicFrameLocks xmlns:a="http://schemas.openxmlformats.org/drawingml/2006/main" noChangeAspect="1"/>
             </wp:cNvGraphicFramePr>
@@ -3686,7 +3741,7 @@
                   <pic:spPr>
                     <a:xfrm>
                       <a:off x="0" y="0"/>
-                      <a:ext cx="2743438" cy="784928"/>
+                      <a:ext cx="3636060" cy="1930686"/>
                     </a:xfrm>
                     <a:prstGeom prst="rect">
                       <a:avLst/>
@@ -3698,23 +3753,54 @@
           </wp:inline>
         </w:drawing>
       </w:r>
-      <w:r>
-        <w:rPr>
-          <w:noProof/>
-          <w:lang w:eastAsia="en-CA"/>
-        </w:rPr>
-        <w:t xml:space="preserve">   </w:t>
-      </w:r>
+    </w:p>
+    <w:p>
+      <w:pPr>
+        <w:rPr>
+          <w:noProof/>
+          <w:lang w:eastAsia="en-CA"/>
+        </w:rPr>
+      </w:pPr>
+      <w:r>
+        <w:rPr>
+          <w:noProof/>
+          <w:lang w:eastAsia="en-CA"/>
+        </w:rPr>
+        <w:t>Some fund name may contain superscript, so an if statement is here to check the fund object. If property “superscript” is defined, then append its value to the end of fund name:</w:t>
+      </w:r>
+    </w:p>
+    <w:p>
+      <w:pPr>
+        <w:rPr>
+          <w:noProof/>
+          <w:lang w:eastAsia="en-CA"/>
+        </w:rPr>
+      </w:pPr>
+      <w:r>
+        <w:rPr>
+          <w:noProof/>
+          <w:lang w:eastAsia="en-CA"/>
+        </w:rPr>
+        <w:t>Fund object with “superscript” defined:                     Fund object without “superscript”:</w:t>
+      </w:r>
+    </w:p>
+    <w:p>
+      <w:pPr>
+        <w:rPr>
+          <w:noProof/>
+          <w:lang w:eastAsia="en-CA"/>
+        </w:rPr>
+      </w:pPr>
       <w:r>
         <w:rPr>
           <w:noProof/>
           <w:lang w:eastAsia="en-CA"/>
         </w:rPr>
         <w:drawing>
-          <wp:inline distT="0" distB="0" distL="0" distR="0" wp14:anchorId="4CF4F3BC" wp14:editId="375A529D">
-            <wp:extent cx="2864069" cy="564552"/>
-            <wp:effectExtent l="0" t="0" r="0" b="6985"/>
-            <wp:docPr id="36" name="Picture 36"/>
+          <wp:inline distT="0" distB="0" distL="0" distR="0" wp14:anchorId="17FD2A1E" wp14:editId="16038535">
+            <wp:extent cx="2743438" cy="784928"/>
+            <wp:effectExtent l="0" t="0" r="0" b="0"/>
+            <wp:docPr id="35" name="Picture 35"/>
             <wp:cNvGraphicFramePr>
               <a:graphicFrameLocks xmlns:a="http://schemas.openxmlformats.org/drawingml/2006/main" noChangeAspect="1"/>
             </wp:cNvGraphicFramePr>
@@ -3734,7 +3820,7 @@
                   <pic:spPr>
                     <a:xfrm>
                       <a:off x="0" y="0"/>
-                      <a:ext cx="2888019" cy="569273"/>
+                      <a:ext cx="2743438" cy="784928"/>
                     </a:xfrm>
                     <a:prstGeom prst="rect">
                       <a:avLst/>
@@ -3746,46 +3832,23 @@
           </wp:inline>
         </w:drawing>
       </w:r>
-    </w:p>
-    <w:p>
-      <w:pPr>
-        <w:rPr>
-          <w:noProof/>
-          <w:lang w:eastAsia="en-CA"/>
-        </w:rPr>
-      </w:pPr>
-      <w:r>
-        <w:rPr>
-          <w:noProof/>
-          <w:lang w:eastAsia="en-CA"/>
-        </w:rPr>
-        <w:t>The third table has a little different style, so I used an if statement to check</w:t>
-      </w:r>
-      <w:r>
-        <w:rPr>
-          <w:noProof/>
-          <w:lang w:eastAsia="en-CA"/>
-        </w:rPr>
-        <w:t>:</w:t>
-      </w:r>
-    </w:p>
-    <w:p>
-      <w:pPr>
-        <w:rPr>
-          <w:noProof/>
-          <w:lang w:eastAsia="en-CA"/>
-        </w:rPr>
-      </w:pPr>
+      <w:r>
+        <w:rPr>
+          <w:noProof/>
+          <w:lang w:eastAsia="en-CA"/>
+        </w:rPr>
+        <w:t xml:space="preserve">   </w:t>
+      </w:r>
       <w:r>
         <w:rPr>
           <w:noProof/>
           <w:lang w:eastAsia="en-CA"/>
         </w:rPr>
         <w:drawing>
-          <wp:inline distT="0" distB="0" distL="0" distR="0" wp14:anchorId="5D1CDB2C" wp14:editId="6F1CC512">
-            <wp:extent cx="1919174" cy="1508235"/>
-            <wp:effectExtent l="0" t="0" r="5080" b="0"/>
-            <wp:docPr id="39" name="Picture 39"/>
+          <wp:inline distT="0" distB="0" distL="0" distR="0" wp14:anchorId="4CF4F3BC" wp14:editId="375A529D">
+            <wp:extent cx="2864069" cy="564552"/>
+            <wp:effectExtent l="0" t="0" r="0" b="6985"/>
+            <wp:docPr id="36" name="Picture 36"/>
             <wp:cNvGraphicFramePr>
               <a:graphicFrameLocks xmlns:a="http://schemas.openxmlformats.org/drawingml/2006/main" noChangeAspect="1"/>
             </wp:cNvGraphicFramePr>
@@ -3805,7 +3868,7 @@
                   <pic:spPr>
                     <a:xfrm>
                       <a:off x="0" y="0"/>
-                      <a:ext cx="1934102" cy="1519966"/>
+                      <a:ext cx="2888019" cy="569273"/>
                     </a:xfrm>
                     <a:prstGeom prst="rect">
                       <a:avLst/>
@@ -3830,11 +3893,33 @@
           <w:noProof/>
           <w:lang w:eastAsia="en-CA"/>
         </w:rPr>
+        <w:t>The third table has a little different style, so I used an if statement to check</w:t>
+      </w:r>
+      <w:r>
+        <w:rPr>
+          <w:noProof/>
+          <w:lang w:eastAsia="en-CA"/>
+        </w:rPr>
+        <w:t>:</w:t>
+      </w:r>
+    </w:p>
+    <w:p>
+      <w:pPr>
+        <w:rPr>
+          <w:noProof/>
+          <w:lang w:eastAsia="en-CA"/>
+        </w:rPr>
+      </w:pPr>
+      <w:r>
+        <w:rPr>
+          <w:noProof/>
+          <w:lang w:eastAsia="en-CA"/>
+        </w:rPr>
         <w:drawing>
-          <wp:inline distT="0" distB="0" distL="0" distR="0" wp14:anchorId="0F9D795C" wp14:editId="2F68A822">
-            <wp:extent cx="3170195" cy="251482"/>
-            <wp:effectExtent l="0" t="0" r="0" b="0"/>
-            <wp:docPr id="37" name="Picture 37"/>
+          <wp:inline distT="0" distB="0" distL="0" distR="0" wp14:anchorId="5D1CDB2C" wp14:editId="6F1CC512">
+            <wp:extent cx="1919174" cy="1508235"/>
+            <wp:effectExtent l="0" t="0" r="5080" b="0"/>
+            <wp:docPr id="39" name="Picture 39"/>
             <wp:cNvGraphicFramePr>
               <a:graphicFrameLocks xmlns:a="http://schemas.openxmlformats.org/drawingml/2006/main" noChangeAspect="1"/>
             </wp:cNvGraphicFramePr>
@@ -3854,7 +3939,7 @@
                   <pic:spPr>
                     <a:xfrm>
                       <a:off x="0" y="0"/>
-                      <a:ext cx="3170195" cy="251482"/>
+                      <a:ext cx="1934102" cy="1519966"/>
                     </a:xfrm>
                     <a:prstGeom prst="rect">
                       <a:avLst/>
@@ -3866,13 +3951,6 @@
           </wp:inline>
         </w:drawing>
       </w:r>
-      <w:r>
-        <w:rPr>
-          <w:noProof/>
-          <w:lang w:eastAsia="en-CA"/>
-        </w:rPr>
-        <w:t xml:space="preserve"> this case is for non-geo table (first and second table), and else case is for geo table (third table)</w:t>
-      </w:r>
     </w:p>
     <w:p>
       <w:pPr>
@@ -3887,10 +3965,10 @@
           <w:lang w:eastAsia="en-CA"/>
         </w:rPr>
         <w:drawing>
-          <wp:inline distT="0" distB="0" distL="0" distR="0" wp14:anchorId="5C29CBBC" wp14:editId="3F751FE4">
-            <wp:extent cx="3147333" cy="1028789"/>
+          <wp:inline distT="0" distB="0" distL="0" distR="0" wp14:anchorId="0F9D795C" wp14:editId="2F68A822">
+            <wp:extent cx="3170195" cy="251482"/>
             <wp:effectExtent l="0" t="0" r="0" b="0"/>
-            <wp:docPr id="38" name="Picture 38"/>
+            <wp:docPr id="37" name="Picture 37"/>
             <wp:cNvGraphicFramePr>
               <a:graphicFrameLocks xmlns:a="http://schemas.openxmlformats.org/drawingml/2006/main" noChangeAspect="1"/>
             </wp:cNvGraphicFramePr>
@@ -3910,7 +3988,7 @@
                   <pic:spPr>
                     <a:xfrm>
                       <a:off x="0" y="0"/>
-                      <a:ext cx="3147333" cy="1028789"/>
+                      <a:ext cx="3170195" cy="251482"/>
                     </a:xfrm>
                     <a:prstGeom prst="rect">
                       <a:avLst/>
@@ -3927,44 +4005,8 @@
           <w:noProof/>
           <w:lang w:eastAsia="en-CA"/>
         </w:rPr>
-        <w:t xml:space="preserve"> JSON object</w:t>
-      </w:r>
-      <w:r>
-        <w:rPr>
-          <w:noProof/>
-          <w:lang w:eastAsia="en-CA"/>
-        </w:rPr>
-        <w:t xml:space="preserve"> </w:t>
-      </w:r>
-      <w:r>
-        <w:rPr>
-          <w:noProof/>
-          <w:lang w:eastAsia="en-CA"/>
-        </w:rPr>
-        <w:t xml:space="preserve"> (only third table has type “geographic”</w:t>
-      </w:r>
-      <w:r>
-        <w:rPr>
-          <w:noProof/>
-          <w:lang w:eastAsia="en-CA"/>
-        </w:rPr>
-        <w:t xml:space="preserve"> (geographicChart[0].type == “geographic”))</w:t>
-      </w:r>
-      <w:r>
-        <w:rPr>
-          <w:noProof/>
-          <w:lang w:eastAsia="en-CA"/>
-        </w:rPr>
-        <w:t>.</w:t>
-      </w:r>
-    </w:p>
-    <w:p>
-      <w:pPr>
-        <w:rPr>
-          <w:noProof/>
-          <w:lang w:eastAsia="en-CA"/>
-        </w:rPr>
-      </w:pPr>
+        <w:t xml:space="preserve"> this case is for non-geo table (first and second table), and else case is for geo table (third table)</w:t>
+      </w:r>
     </w:p>
     <w:p>
       <w:pPr>
@@ -3979,33 +4021,11 @@
           <w:lang w:eastAsia="en-CA"/>
         </w:rPr>
         <w:lastRenderedPageBreak/>
-        <w:t xml:space="preserve">For “geographicChart”, </w:t>
-      </w:r>
-      <w:r>
-        <w:rPr>
-          <w:noProof/>
-          <w:lang w:eastAsia="en-CA"/>
-        </w:rPr>
-        <w:t>the building function has a slightly difference:</w:t>
-      </w:r>
-    </w:p>
-    <w:p>
-      <w:pPr>
-        <w:rPr>
-          <w:noProof/>
-          <w:lang w:eastAsia="en-CA"/>
-        </w:rPr>
-      </w:pPr>
-      <w:r>
-        <w:rPr>
-          <w:noProof/>
-          <w:lang w:eastAsia="en-CA"/>
-        </w:rPr>
         <w:drawing>
-          <wp:inline distT="0" distB="0" distL="0" distR="0" wp14:anchorId="0BC220F8" wp14:editId="63C4CD42">
-            <wp:extent cx="4282189" cy="2180897"/>
-            <wp:effectExtent l="0" t="0" r="4445" b="0"/>
-            <wp:docPr id="28" name="Picture 28"/>
+          <wp:inline distT="0" distB="0" distL="0" distR="0" wp14:anchorId="5C29CBBC" wp14:editId="3F751FE4">
+            <wp:extent cx="3147333" cy="1028789"/>
+            <wp:effectExtent l="0" t="0" r="0" b="0"/>
+            <wp:docPr id="38" name="Picture 38"/>
             <wp:cNvGraphicFramePr>
               <a:graphicFrameLocks xmlns:a="http://schemas.openxmlformats.org/drawingml/2006/main" noChangeAspect="1"/>
             </wp:cNvGraphicFramePr>
@@ -4025,7 +4045,7 @@
                   <pic:spPr>
                     <a:xfrm>
                       <a:off x="0" y="0"/>
-                      <a:ext cx="4288222" cy="2183969"/>
+                      <a:ext cx="3147333" cy="1028789"/>
                     </a:xfrm>
                     <a:prstGeom prst="rect">
                       <a:avLst/>
@@ -4037,41 +4057,77 @@
           </wp:inline>
         </w:drawing>
       </w:r>
-    </w:p>
-    <w:p>
-      <w:pPr>
-        <w:rPr>
-          <w:noProof/>
-          <w:lang w:eastAsia="en-CA"/>
-        </w:rPr>
-      </w:pPr>
-      <w:r>
-        <w:rPr>
-          <w:noProof/>
-          <w:lang w:eastAsia="en-CA"/>
-        </w:rPr>
-        <w:t xml:space="preserve">It has an array of color </w:t>
-      </w:r>
-      <w:r>
-        <w:rPr>
-          <w:noProof/>
-          <w:lang w:eastAsia="en-CA"/>
-        </w:rPr>
-        <w:t xml:space="preserve">code string </w:t>
-      </w:r>
-      <w:r>
-        <w:rPr>
-          <w:noProof/>
-          <w:lang w:eastAsia="en-CA"/>
-        </w:rPr>
-        <w:t xml:space="preserve">and </w:t>
-      </w:r>
-      <w:r>
-        <w:rPr>
-          <w:noProof/>
-          <w:lang w:eastAsia="en-CA"/>
-        </w:rPr>
-        <w:t>a block of code to create the color box on the left of percentage number:</w:t>
+      <w:r>
+        <w:rPr>
+          <w:noProof/>
+          <w:lang w:eastAsia="en-CA"/>
+        </w:rPr>
+        <w:t xml:space="preserve"> </w:t>
+      </w:r>
+    </w:p>
+    <w:p>
+      <w:pPr>
+        <w:rPr>
+          <w:noProof/>
+          <w:lang w:eastAsia="en-CA"/>
+        </w:rPr>
+      </w:pPr>
+      <w:r>
+        <w:rPr>
+          <w:noProof/>
+          <w:lang w:eastAsia="en-CA"/>
+        </w:rPr>
+        <w:t>JSON object</w:t>
+      </w:r>
+      <w:r>
+        <w:rPr>
+          <w:noProof/>
+          <w:lang w:eastAsia="en-CA"/>
+        </w:rPr>
+        <w:t xml:space="preserve"> </w:t>
+      </w:r>
+      <w:r>
+        <w:rPr>
+          <w:noProof/>
+          <w:lang w:eastAsia="en-CA"/>
+        </w:rPr>
+        <w:t xml:space="preserve"> (only third table has type “geographic”</w:t>
+      </w:r>
+      <w:r>
+        <w:rPr>
+          <w:noProof/>
+          <w:lang w:eastAsia="en-CA"/>
+        </w:rPr>
+        <w:t xml:space="preserve"> (geographicChart[0].type == “geographic”))</w:t>
+      </w:r>
+      <w:r>
+        <w:rPr>
+          <w:noProof/>
+          <w:lang w:eastAsia="en-CA"/>
+        </w:rPr>
+        <w:t>.</w:t>
+      </w:r>
+    </w:p>
+    <w:p>
+      <w:pPr>
+        <w:rPr>
+          <w:noProof/>
+          <w:lang w:eastAsia="en-CA"/>
+        </w:rPr>
+      </w:pPr>
+      <w:r>
+        <w:rPr>
+          <w:noProof/>
+          <w:lang w:eastAsia="en-CA"/>
+        </w:rPr>
+        <w:t xml:space="preserve">For “geographicChart”, </w:t>
+      </w:r>
+      <w:r>
+        <w:rPr>
+          <w:noProof/>
+          <w:lang w:eastAsia="en-CA"/>
+        </w:rPr>
+        <w:t>the building function has a slightly difference:</w:t>
       </w:r>
     </w:p>
     <w:p>
@@ -4087,10 +4143,10 @@
           <w:lang w:eastAsia="en-CA"/>
         </w:rPr>
         <w:drawing>
-          <wp:inline distT="0" distB="0" distL="0" distR="0" wp14:anchorId="2E65BF75" wp14:editId="3107F29E">
-            <wp:extent cx="5943600" cy="1195705"/>
-            <wp:effectExtent l="0" t="0" r="0" b="4445"/>
-            <wp:docPr id="40" name="Picture 40"/>
+          <wp:inline distT="0" distB="0" distL="0" distR="0" wp14:anchorId="0BC220F8" wp14:editId="63C4CD42">
+            <wp:extent cx="3541986" cy="1803915"/>
+            <wp:effectExtent l="0" t="0" r="1905" b="6350"/>
+            <wp:docPr id="28" name="Picture 28"/>
             <wp:cNvGraphicFramePr>
               <a:graphicFrameLocks xmlns:a="http://schemas.openxmlformats.org/drawingml/2006/main" noChangeAspect="1"/>
             </wp:cNvGraphicFramePr>
@@ -4110,7 +4166,7 @@
                   <pic:spPr>
                     <a:xfrm>
                       <a:off x="0" y="0"/>
-                      <a:ext cx="5943600" cy="1195705"/>
+                      <a:ext cx="3556948" cy="1811535"/>
                     </a:xfrm>
                     <a:prstGeom prst="rect">
                       <a:avLst/>
@@ -4135,18 +4191,525 @@
           <w:noProof/>
           <w:lang w:eastAsia="en-CA"/>
         </w:rPr>
+        <w:t xml:space="preserve">It has an array of color </w:t>
+      </w:r>
+      <w:r>
+        <w:rPr>
+          <w:noProof/>
+          <w:lang w:eastAsia="en-CA"/>
+        </w:rPr>
+        <w:t xml:space="preserve">code string </w:t>
+      </w:r>
+      <w:r>
+        <w:rPr>
+          <w:noProof/>
+          <w:lang w:eastAsia="en-CA"/>
+        </w:rPr>
+        <w:t xml:space="preserve">and </w:t>
+      </w:r>
+      <w:r>
+        <w:rPr>
+          <w:noProof/>
+          <w:lang w:eastAsia="en-CA"/>
+        </w:rPr>
+        <w:t>a block of code to create the color box on the left of percentage number:</w:t>
+      </w:r>
+    </w:p>
+    <w:p>
+      <w:pPr>
+        <w:rPr>
+          <w:noProof/>
+          <w:lang w:eastAsia="en-CA"/>
+        </w:rPr>
+      </w:pPr>
+      <w:r>
+        <w:rPr>
+          <w:noProof/>
+          <w:lang w:eastAsia="en-CA"/>
+        </w:rPr>
+        <w:drawing>
+          <wp:inline distT="0" distB="0" distL="0" distR="0" wp14:anchorId="2E65BF75" wp14:editId="3107F29E">
+            <wp:extent cx="3993931" cy="803480"/>
+            <wp:effectExtent l="0" t="0" r="6985" b="0"/>
+            <wp:docPr id="40" name="Picture 40"/>
+            <wp:cNvGraphicFramePr>
+              <a:graphicFrameLocks xmlns:a="http://schemas.openxmlformats.org/drawingml/2006/main" noChangeAspect="1"/>
+            </wp:cNvGraphicFramePr>
+            <a:graphic xmlns:a="http://schemas.openxmlformats.org/drawingml/2006/main">
+              <a:graphicData uri="http://schemas.openxmlformats.org/drawingml/2006/picture">
+                <pic:pic xmlns:pic="http://schemas.openxmlformats.org/drawingml/2006/picture">
+                  <pic:nvPicPr>
+                    <pic:cNvPr id="1" name=""/>
+                    <pic:cNvPicPr/>
+                  </pic:nvPicPr>
+                  <pic:blipFill>
+                    <a:blip r:embed="rId41"/>
+                    <a:stretch>
+                      <a:fillRect/>
+                    </a:stretch>
+                  </pic:blipFill>
+                  <pic:spPr>
+                    <a:xfrm>
+                      <a:off x="0" y="0"/>
+                      <a:ext cx="4010970" cy="806908"/>
+                    </a:xfrm>
+                    <a:prstGeom prst="rect">
+                      <a:avLst/>
+                    </a:prstGeom>
+                  </pic:spPr>
+                </pic:pic>
+              </a:graphicData>
+            </a:graphic>
+          </wp:inline>
+        </w:drawing>
+      </w:r>
+    </w:p>
+    <w:p>
+      <w:pPr>
+        <w:rPr>
+          <w:noProof/>
+          <w:lang w:eastAsia="en-CA"/>
+        </w:rPr>
+      </w:pPr>
+      <w:r>
+        <w:rPr>
+          <w:noProof/>
+          <w:lang w:eastAsia="en-CA"/>
+        </w:rPr>
         <w:t>When the box div is created, it will be assigned a background color from the color code array. The maximum number of colors is ten.</w:t>
+      </w:r>
+    </w:p>
+    <w:p>
+      <w:pPr>
+        <w:rPr>
+          <w:noProof/>
+          <w:lang w:eastAsia="en-CA"/>
+        </w:rPr>
+      </w:pPr>
+      <w:r>
+        <w:rPr>
+          <w:noProof/>
+          <w:lang w:eastAsia="en-CA"/>
+        </w:rPr>
+        <w:t>In the main function, an</w:t>
+      </w:r>
+      <w:r>
+        <w:rPr>
+          <w:noProof/>
+          <w:lang w:eastAsia="en-CA"/>
+        </w:rPr>
+        <w:t xml:space="preserve"> array of incomeObject will be looped through, and pass every </w:t>
+      </w:r>
+      <w:r>
+        <w:rPr>
+          <w:noProof/>
+          <w:lang w:eastAsia="en-CA"/>
+        </w:rPr>
+        <w:t>element</w:t>
+      </w:r>
+      <w:r>
+        <w:rPr>
+          <w:noProof/>
+          <w:lang w:eastAsia="en-CA"/>
+        </w:rPr>
+        <w:t xml:space="preserve"> </w:t>
+      </w:r>
+      <w:r>
+        <w:rPr>
+          <w:noProof/>
+          <w:lang w:eastAsia="en-CA"/>
+        </w:rPr>
+        <w:t>into “buildIncomeDiv()”. Running time O(n^2).</w:t>
+      </w:r>
+    </w:p>
+    <w:p>
+      <w:pPr>
+        <w:rPr>
+          <w:noProof/>
+          <w:lang w:eastAsia="en-CA"/>
+        </w:rPr>
+      </w:pPr>
+      <w:r>
+        <w:rPr>
+          <w:noProof/>
+          <w:lang w:eastAsia="en-CA"/>
+        </w:rPr>
+        <w:drawing>
+          <wp:inline distT="0" distB="0" distL="0" distR="0" wp14:anchorId="500CA184" wp14:editId="5CF68577">
+            <wp:extent cx="3058510" cy="2198954"/>
+            <wp:effectExtent l="0" t="0" r="8890" b="0"/>
+            <wp:docPr id="42" name="Picture 42"/>
+            <wp:cNvGraphicFramePr>
+              <a:graphicFrameLocks xmlns:a="http://schemas.openxmlformats.org/drawingml/2006/main" noChangeAspect="1"/>
+            </wp:cNvGraphicFramePr>
+            <a:graphic xmlns:a="http://schemas.openxmlformats.org/drawingml/2006/main">
+              <a:graphicData uri="http://schemas.openxmlformats.org/drawingml/2006/picture">
+                <pic:pic xmlns:pic="http://schemas.openxmlformats.org/drawingml/2006/picture">
+                  <pic:nvPicPr>
+                    <pic:cNvPr id="1" name=""/>
+                    <pic:cNvPicPr/>
+                  </pic:nvPicPr>
+                  <pic:blipFill>
+                    <a:blip r:embed="rId42"/>
+                    <a:stretch>
+                      <a:fillRect/>
+                    </a:stretch>
+                  </pic:blipFill>
+                  <pic:spPr>
+                    <a:xfrm>
+                      <a:off x="0" y="0"/>
+                      <a:ext cx="3138107" cy="2256181"/>
+                    </a:xfrm>
+                    <a:prstGeom prst="rect">
+                      <a:avLst/>
+                    </a:prstGeom>
+                  </pic:spPr>
+                </pic:pic>
+              </a:graphicData>
+            </a:graphic>
+          </wp:inline>
+        </w:drawing>
+      </w:r>
+    </w:p>
+    <w:p>
+      <w:pPr>
+        <w:rPr>
+          <w:noProof/>
+          <w:lang w:eastAsia="en-CA"/>
+        </w:rPr>
+      </w:pPr>
+      <w:r>
+        <w:rPr>
+          <w:b/>
+          <w:noProof/>
+          <w:lang w:eastAsia="en-CA"/>
+        </w:rPr>
+        <w:lastRenderedPageBreak/>
+        <w:t>1.4.4 The Pie Chart Section</w:t>
+      </w:r>
+    </w:p>
+    <w:p>
+      <w:pPr>
+        <w:rPr>
+          <w:noProof/>
+          <w:lang w:eastAsia="en-CA"/>
+        </w:rPr>
+      </w:pPr>
+      <w:r>
+        <w:rPr>
+          <w:noProof/>
+          <w:lang w:eastAsia="en-CA"/>
+        </w:rPr>
+        <w:t xml:space="preserve">The </w:t>
+      </w:r>
+      <w:r>
+        <w:rPr>
+          <w:noProof/>
+          <w:lang w:eastAsia="en-CA"/>
+        </w:rPr>
+        <w:t>pie chart is similar to the pie chart embeded in quiz page, but this one is static.</w:t>
+      </w:r>
+    </w:p>
+    <w:p>
+      <w:pPr>
+        <w:rPr>
+          <w:noProof/>
+          <w:lang w:eastAsia="en-CA"/>
+        </w:rPr>
+      </w:pPr>
+      <w:r>
+        <w:rPr>
+          <w:noProof/>
+          <w:lang w:eastAsia="en-CA"/>
+        </w:rPr>
+        <w:t xml:space="preserve">So in the option </w:t>
+      </w:r>
+      <w:r>
+        <w:rPr>
+          <w:noProof/>
+          <w:lang w:eastAsia="en-CA"/>
+        </w:rPr>
+        <w:t>attribute</w:t>
+      </w:r>
+      <w:r>
+        <w:rPr>
+          <w:noProof/>
+          <w:lang w:eastAsia="en-CA"/>
+        </w:rPr>
+        <w:t>,</w:t>
+      </w:r>
+      <w:r>
+        <w:rPr>
+          <w:noProof/>
+          <w:lang w:eastAsia="en-CA"/>
+        </w:rPr>
+        <w:t xml:space="preserve"> so the tooltips and hover</w:t>
+      </w:r>
+      <w:r>
+        <w:rPr>
+          <w:noProof/>
+          <w:lang w:eastAsia="en-CA"/>
+        </w:rPr>
+        <w:t xml:space="preserve"> </w:t>
+      </w:r>
+      <w:r>
+        <w:rPr>
+          <w:noProof/>
+          <w:lang w:eastAsia="en-CA"/>
+        </w:rPr>
+        <w:t>is disabled.</w:t>
+      </w:r>
+    </w:p>
+    <w:p>
+      <w:pPr>
+        <w:rPr>
+          <w:noProof/>
+          <w:lang w:eastAsia="en-CA"/>
+        </w:rPr>
+      </w:pPr>
+      <w:r>
+        <w:rPr>
+          <w:noProof/>
+          <w:lang w:eastAsia="en-CA"/>
+        </w:rPr>
+        <w:drawing>
+          <wp:inline distT="0" distB="0" distL="0" distR="0" wp14:anchorId="4D85ED0C" wp14:editId="2025092A">
+            <wp:extent cx="4550979" cy="1481014"/>
+            <wp:effectExtent l="0" t="0" r="2540" b="5080"/>
+            <wp:docPr id="31" name="Picture 31"/>
+            <wp:cNvGraphicFramePr>
+              <a:graphicFrameLocks xmlns:a="http://schemas.openxmlformats.org/drawingml/2006/main" noChangeAspect="1"/>
+            </wp:cNvGraphicFramePr>
+            <a:graphic xmlns:a="http://schemas.openxmlformats.org/drawingml/2006/main">
+              <a:graphicData uri="http://schemas.openxmlformats.org/drawingml/2006/picture">
+                <pic:pic xmlns:pic="http://schemas.openxmlformats.org/drawingml/2006/picture">
+                  <pic:nvPicPr>
+                    <pic:cNvPr id="1" name=""/>
+                    <pic:cNvPicPr/>
+                  </pic:nvPicPr>
+                  <pic:blipFill>
+                    <a:blip r:embed="rId43"/>
+                    <a:stretch>
+                      <a:fillRect/>
+                    </a:stretch>
+                  </pic:blipFill>
+                  <pic:spPr>
+                    <a:xfrm>
+                      <a:off x="0" y="0"/>
+                      <a:ext cx="4609079" cy="1499921"/>
+                    </a:xfrm>
+                    <a:prstGeom prst="rect">
+                      <a:avLst/>
+                    </a:prstGeom>
+                  </pic:spPr>
+                </pic:pic>
+              </a:graphicData>
+            </a:graphic>
+          </wp:inline>
+        </w:drawing>
+      </w:r>
+    </w:p>
+    <w:p>
+      <w:pPr>
+        <w:rPr>
+          <w:noProof/>
+          <w:lang w:eastAsia="en-CA"/>
+        </w:rPr>
+      </w:pPr>
+      <w:r>
+        <w:rPr>
+          <w:noProof/>
+          <w:lang w:eastAsia="en-CA"/>
+        </w:rPr>
+        <w:t>For geographic pie chart, the color set is different. Thus, there is an array of color code string in geo pie chart function:</w:t>
+      </w:r>
+    </w:p>
+    <w:p>
+      <w:pPr>
+        <w:rPr>
+          <w:noProof/>
+          <w:lang w:eastAsia="en-CA"/>
+        </w:rPr>
+      </w:pPr>
+      <w:r>
+        <w:rPr>
+          <w:noProof/>
+          <w:lang w:eastAsia="en-CA"/>
+        </w:rPr>
+        <w:drawing>
+          <wp:inline distT="0" distB="0" distL="0" distR="0" wp14:anchorId="1DAD12D4" wp14:editId="48D2BCF7">
+            <wp:extent cx="3468414" cy="1631192"/>
+            <wp:effectExtent l="0" t="0" r="0" b="7620"/>
+            <wp:docPr id="33" name="Picture 33"/>
+            <wp:cNvGraphicFramePr>
+              <a:graphicFrameLocks xmlns:a="http://schemas.openxmlformats.org/drawingml/2006/main" noChangeAspect="1"/>
+            </wp:cNvGraphicFramePr>
+            <a:graphic xmlns:a="http://schemas.openxmlformats.org/drawingml/2006/main">
+              <a:graphicData uri="http://schemas.openxmlformats.org/drawingml/2006/picture">
+                <pic:pic xmlns:pic="http://schemas.openxmlformats.org/drawingml/2006/picture">
+                  <pic:nvPicPr>
+                    <pic:cNvPr id="1" name=""/>
+                    <pic:cNvPicPr/>
+                  </pic:nvPicPr>
+                  <pic:blipFill>
+                    <a:blip r:embed="rId44"/>
+                    <a:stretch>
+                      <a:fillRect/>
+                    </a:stretch>
+                  </pic:blipFill>
+                  <pic:spPr>
+                    <a:xfrm>
+                      <a:off x="0" y="0"/>
+                      <a:ext cx="3479006" cy="1636174"/>
+                    </a:xfrm>
+                    <a:prstGeom prst="rect">
+                      <a:avLst/>
+                    </a:prstGeom>
+                  </pic:spPr>
+                </pic:pic>
+              </a:graphicData>
+            </a:graphic>
+          </wp:inline>
+        </w:drawing>
+      </w:r>
+    </w:p>
+    <w:p>
+      <w:pPr>
+        <w:rPr>
+          <w:noProof/>
+          <w:lang w:eastAsia="en-CA"/>
+        </w:rPr>
+      </w:pPr>
+      <w:r>
+        <w:rPr>
+          <w:noProof/>
+          <w:lang w:eastAsia="en-CA"/>
+        </w:rPr>
+        <w:t>The rest is the same</w:t>
+      </w:r>
+      <w:r>
+        <w:rPr>
+          <w:noProof/>
+          <w:lang w:eastAsia="en-CA"/>
+        </w:rPr>
+        <w:t>.</w:t>
+      </w:r>
+    </w:p>
+    <w:p>
+      <w:pPr>
+        <w:rPr>
+          <w:noProof/>
+          <w:lang w:eastAsia="en-CA"/>
+        </w:rPr>
+      </w:pPr>
+      <w:r>
+        <w:rPr>
+          <w:noProof/>
+          <w:lang w:eastAsia="en-CA"/>
+        </w:rPr>
+        <w:t xml:space="preserve">Improvement suggestion: try to set some </w:t>
+      </w:r>
+      <w:r>
+        <w:rPr>
+          <w:noProof/>
+          <w:lang w:eastAsia="en-CA"/>
+        </w:rPr>
+        <w:t>“</w:t>
+      </w:r>
+      <w:r>
+        <w:rPr>
+          <w:noProof/>
+          <w:lang w:eastAsia="en-CA"/>
+        </w:rPr>
+        <w:t>if statement</w:t>
+      </w:r>
+      <w:r>
+        <w:rPr>
+          <w:noProof/>
+          <w:lang w:eastAsia="en-CA"/>
+        </w:rPr>
+        <w:t>”</w:t>
+      </w:r>
+      <w:r>
+        <w:rPr>
+          <w:noProof/>
+          <w:lang w:eastAsia="en-CA"/>
+        </w:rPr>
+        <w:t xml:space="preserve"> to check</w:t>
+      </w:r>
+      <w:r>
+        <w:rPr>
+          <w:noProof/>
+          <w:lang w:eastAsia="en-CA"/>
+        </w:rPr>
+        <w:t xml:space="preserve"> which color set is in use. Place the two color set into one single function, and reduce the duplicated code.</w:t>
+      </w:r>
+    </w:p>
+    <w:p>
+      <w:pPr>
+        <w:rPr>
+          <w:noProof/>
+          <w:lang w:eastAsia="en-CA"/>
+        </w:rPr>
+      </w:pPr>
+      <w:r>
+        <w:rPr>
+          <w:noProof/>
+          <w:lang w:eastAsia="en-CA"/>
+        </w:rPr>
+        <w:t>In the main function block, first data section calls “buildPieChart()” and the third one invoke “buildPieChartForGeo()”:</w:t>
+      </w:r>
+    </w:p>
+    <w:p>
+      <w:pPr>
+        <w:rPr>
+          <w:noProof/>
+          <w:lang w:eastAsia="en-CA"/>
+        </w:rPr>
+      </w:pPr>
+      <w:r>
+        <w:rPr>
+          <w:noProof/>
+          <w:lang w:eastAsia="en-CA"/>
+        </w:rPr>
+        <w:drawing>
+          <wp:inline distT="0" distB="0" distL="0" distR="0" wp14:anchorId="5C2F433B" wp14:editId="762C95FB">
+            <wp:extent cx="4700869" cy="1881352"/>
+            <wp:effectExtent l="0" t="0" r="5080" b="5080"/>
+            <wp:docPr id="41" name="Picture 41"/>
+            <wp:cNvGraphicFramePr>
+              <a:graphicFrameLocks xmlns:a="http://schemas.openxmlformats.org/drawingml/2006/main" noChangeAspect="1"/>
+            </wp:cNvGraphicFramePr>
+            <a:graphic xmlns:a="http://schemas.openxmlformats.org/drawingml/2006/main">
+              <a:graphicData uri="http://schemas.openxmlformats.org/drawingml/2006/picture">
+                <pic:pic xmlns:pic="http://schemas.openxmlformats.org/drawingml/2006/picture">
+                  <pic:nvPicPr>
+                    <pic:cNvPr id="1" name=""/>
+                    <pic:cNvPicPr/>
+                  </pic:nvPicPr>
+                  <pic:blipFill>
+                    <a:blip r:embed="rId45"/>
+                    <a:stretch>
+                      <a:fillRect/>
+                    </a:stretch>
+                  </pic:blipFill>
+                  <pic:spPr>
+                    <a:xfrm>
+                      <a:off x="0" y="0"/>
+                      <a:ext cx="4728909" cy="1892574"/>
+                    </a:xfrm>
+                    <a:prstGeom prst="rect">
+                      <a:avLst/>
+                    </a:prstGeom>
+                  </pic:spPr>
+                </pic:pic>
+              </a:graphicData>
+            </a:graphic>
+          </wp:inline>
+        </w:drawing>
       </w:r>
       <w:bookmarkStart w:id="0" w:name="_GoBack"/>
       <w:bookmarkEnd w:id="0"/>
-    </w:p>
-    <w:p>
-      <w:pPr>
-        <w:rPr>
-          <w:noProof/>
-          <w:lang w:eastAsia="en-CA"/>
-        </w:rPr>
-      </w:pPr>
     </w:p>
     <w:sectPr>
       <w:pgSz w:w="12240" w:h="15840"/>
@@ -4181,7 +4744,7 @@
         <v:path o:extrusionok="f" gradientshapeok="t" o:connecttype="rect"/>
         <o:lock v:ext="edit" aspectratio="t"/>
       </v:shapetype>
-      <v:shape id="Picture 14" o:spid="_x0000_i1037" type="#_x0000_t75" style="width:.4pt;height:.4pt;visibility:visible;mso-wrap-style:square" o:bullet="t">
+      <v:shape id="Picture 14" o:spid="_x0000_i1033" type="#_x0000_t75" style="width:.4pt;height:.4pt;visibility:visible;mso-wrap-style:square" o:bullet="t">
         <v:imagedata r:id="rId1" o:title=""/>
       </v:shape>
     </w:pict>

</xml_diff>